<commit_message>
Renamed idss to oasis
</commit_message>
<xml_diff>
--- a/docs/Handbuch.docx
+++ b/docs/Handbuch.docx
@@ -18,7 +18,7 @@
         <w:jc w:val="right"/>
       </w:pPr>
       <w:r>
-        <w:t>Quick-Start-Anleitung</w:t>
+        <w:t>Schnelleinstieg</w:t>
       </w:r>
     </w:p>
     <w:p/>
@@ -67,160 +67,1468 @@
       <w:r>
         <w:br w:type="page"/>
       </w:r>
-      <w:r>
-        <w:fldChar w:fldCharType="begin"/>
-      </w:r>
-      <w:r>
-        <w:instrText xml:space="preserve">  </w:instrText>
-      </w:r>
-      <w:r>
-        <w:fldChar w:fldCharType="end"/>
+    </w:p>
+    <w:sdt>
+      <w:sdtPr>
+        <w:id w:val="-1487013861"/>
+        <w:docPartObj>
+          <w:docPartGallery w:val="Table of Contents"/>
+          <w:docPartUnique/>
+        </w:docPartObj>
+      </w:sdtPr>
+      <w:sdtEndPr>
+        <w:rPr>
+          <w:rFonts w:asciiTheme="minorHAnsi" w:eastAsiaTheme="minorEastAsia" w:hAnsiTheme="minorHAnsi" w:cstheme="minorBidi"/>
+          <w:noProof/>
+          <w:color w:val="auto"/>
+          <w:sz w:val="24"/>
+          <w:szCs w:val="24"/>
+          <w:lang w:eastAsia="en-US"/>
+        </w:rPr>
+      </w:sdtEndPr>
+      <w:sdtContent>
+        <w:p>
+          <w:pPr>
+            <w:pStyle w:val="Inhaltsverzeichnisberschrift"/>
+          </w:pPr>
+          <w:r>
+            <w:t>Inhaltsverzeichnis</w:t>
+          </w:r>
+        </w:p>
+        <w:p>
+          <w:pPr>
+            <w:pStyle w:val="Verzeichnis1"/>
+            <w:tabs>
+              <w:tab w:val="right" w:leader="dot" w:pos="8772"/>
+            </w:tabs>
+            <w:rPr>
+              <w:b w:val="0"/>
+              <w:caps w:val="0"/>
+              <w:noProof/>
+              <w:sz w:val="24"/>
+              <w:szCs w:val="24"/>
+              <w:lang w:eastAsia="ja-JP"/>
+            </w:rPr>
+          </w:pPr>
+          <w:r>
+            <w:rPr>
+              <w:b w:val="0"/>
+            </w:rPr>
+            <w:fldChar w:fldCharType="begin"/>
+          </w:r>
+          <w:r>
+            <w:instrText>TOC \o "1-3" \h \z \u</w:instrText>
+          </w:r>
+          <w:r>
+            <w:rPr>
+              <w:b w:val="0"/>
+            </w:rPr>
+            <w:fldChar w:fldCharType="separate"/>
+          </w:r>
+          <w:r>
+            <w:rPr>
+              <w:noProof/>
+            </w:rPr>
+            <w:t>Versionierung</w:t>
+          </w:r>
+          <w:r>
+            <w:rPr>
+              <w:noProof/>
+            </w:rPr>
+            <w:tab/>
+          </w:r>
+          <w:r>
+            <w:rPr>
+              <w:noProof/>
+            </w:rPr>
+            <w:fldChar w:fldCharType="begin"/>
+          </w:r>
+          <w:r>
+            <w:rPr>
+              <w:noProof/>
+            </w:rPr>
+            <w:instrText xml:space="preserve"> PAGEREF _Toc262541867 \h </w:instrText>
+          </w:r>
+          <w:r>
+            <w:rPr>
+              <w:noProof/>
+            </w:rPr>
+          </w:r>
+          <w:r>
+            <w:rPr>
+              <w:noProof/>
+            </w:rPr>
+            <w:fldChar w:fldCharType="separate"/>
+          </w:r>
+          <w:r>
+            <w:rPr>
+              <w:noProof/>
+            </w:rPr>
+            <w:t>2</w:t>
+          </w:r>
+          <w:r>
+            <w:rPr>
+              <w:noProof/>
+            </w:rPr>
+            <w:fldChar w:fldCharType="end"/>
+          </w:r>
+        </w:p>
+        <w:p>
+          <w:pPr>
+            <w:pStyle w:val="Verzeichnis1"/>
+            <w:tabs>
+              <w:tab w:val="left" w:pos="421"/>
+              <w:tab w:val="right" w:leader="dot" w:pos="8772"/>
+            </w:tabs>
+            <w:rPr>
+              <w:b w:val="0"/>
+              <w:caps w:val="0"/>
+              <w:noProof/>
+              <w:sz w:val="24"/>
+              <w:szCs w:val="24"/>
+              <w:lang w:eastAsia="ja-JP"/>
+            </w:rPr>
+          </w:pPr>
+          <w:r>
+            <w:rPr>
+              <w:noProof/>
+            </w:rPr>
+            <w:t>1.</w:t>
+          </w:r>
+          <w:r>
+            <w:rPr>
+              <w:b w:val="0"/>
+              <w:caps w:val="0"/>
+              <w:noProof/>
+              <w:sz w:val="24"/>
+              <w:szCs w:val="24"/>
+              <w:lang w:eastAsia="ja-JP"/>
+            </w:rPr>
+            <w:tab/>
+          </w:r>
+          <w:r>
+            <w:rPr>
+              <w:noProof/>
+            </w:rPr>
+            <w:t>Benutzerregistrierung und –anmeldung</w:t>
+          </w:r>
+          <w:r>
+            <w:rPr>
+              <w:noProof/>
+            </w:rPr>
+            <w:tab/>
+          </w:r>
+          <w:r>
+            <w:rPr>
+              <w:noProof/>
+            </w:rPr>
+            <w:fldChar w:fldCharType="begin"/>
+          </w:r>
+          <w:r>
+            <w:rPr>
+              <w:noProof/>
+            </w:rPr>
+            <w:instrText xml:space="preserve"> PAGEREF _Toc262541868 \h </w:instrText>
+          </w:r>
+          <w:r>
+            <w:rPr>
+              <w:noProof/>
+            </w:rPr>
+          </w:r>
+          <w:r>
+            <w:rPr>
+              <w:noProof/>
+            </w:rPr>
+            <w:fldChar w:fldCharType="separate"/>
+          </w:r>
+          <w:r>
+            <w:rPr>
+              <w:noProof/>
+            </w:rPr>
+            <w:t>4</w:t>
+          </w:r>
+          <w:r>
+            <w:rPr>
+              <w:noProof/>
+            </w:rPr>
+            <w:fldChar w:fldCharType="end"/>
+          </w:r>
+        </w:p>
+        <w:p>
+          <w:pPr>
+            <w:pStyle w:val="Verzeichnis2"/>
+            <w:tabs>
+              <w:tab w:val="left" w:pos="814"/>
+              <w:tab w:val="right" w:leader="dot" w:pos="8772"/>
+            </w:tabs>
+            <w:rPr>
+              <w:smallCaps w:val="0"/>
+              <w:noProof/>
+              <w:sz w:val="24"/>
+              <w:szCs w:val="24"/>
+              <w:lang w:eastAsia="ja-JP"/>
+            </w:rPr>
+          </w:pPr>
+          <w:r>
+            <w:rPr>
+              <w:noProof/>
+            </w:rPr>
+            <w:t>1.1.</w:t>
+          </w:r>
+          <w:r>
+            <w:rPr>
+              <w:smallCaps w:val="0"/>
+              <w:noProof/>
+              <w:sz w:val="24"/>
+              <w:szCs w:val="24"/>
+              <w:lang w:eastAsia="ja-JP"/>
+            </w:rPr>
+            <w:tab/>
+          </w:r>
+          <w:r>
+            <w:rPr>
+              <w:noProof/>
+            </w:rPr>
+            <w:t>Benutzerregistrierung</w:t>
+          </w:r>
+          <w:r>
+            <w:rPr>
+              <w:noProof/>
+            </w:rPr>
+            <w:tab/>
+          </w:r>
+          <w:r>
+            <w:rPr>
+              <w:noProof/>
+            </w:rPr>
+            <w:fldChar w:fldCharType="begin"/>
+          </w:r>
+          <w:r>
+            <w:rPr>
+              <w:noProof/>
+            </w:rPr>
+            <w:instrText xml:space="preserve"> PAGEREF _Toc262541869 \h </w:instrText>
+          </w:r>
+          <w:r>
+            <w:rPr>
+              <w:noProof/>
+            </w:rPr>
+          </w:r>
+          <w:r>
+            <w:rPr>
+              <w:noProof/>
+            </w:rPr>
+            <w:fldChar w:fldCharType="separate"/>
+          </w:r>
+          <w:r>
+            <w:rPr>
+              <w:noProof/>
+            </w:rPr>
+            <w:t>4</w:t>
+          </w:r>
+          <w:r>
+            <w:rPr>
+              <w:noProof/>
+            </w:rPr>
+            <w:fldChar w:fldCharType="end"/>
+          </w:r>
+        </w:p>
+        <w:p>
+          <w:pPr>
+            <w:pStyle w:val="Verzeichnis2"/>
+            <w:tabs>
+              <w:tab w:val="left" w:pos="814"/>
+              <w:tab w:val="right" w:leader="dot" w:pos="8772"/>
+            </w:tabs>
+            <w:rPr>
+              <w:smallCaps w:val="0"/>
+              <w:noProof/>
+              <w:sz w:val="24"/>
+              <w:szCs w:val="24"/>
+              <w:lang w:eastAsia="ja-JP"/>
+            </w:rPr>
+          </w:pPr>
+          <w:r>
+            <w:rPr>
+              <w:noProof/>
+            </w:rPr>
+            <w:t>1.2.</w:t>
+          </w:r>
+          <w:r>
+            <w:rPr>
+              <w:smallCaps w:val="0"/>
+              <w:noProof/>
+              <w:sz w:val="24"/>
+              <w:szCs w:val="24"/>
+              <w:lang w:eastAsia="ja-JP"/>
+            </w:rPr>
+            <w:tab/>
+          </w:r>
+          <w:r>
+            <w:rPr>
+              <w:noProof/>
+            </w:rPr>
+            <w:t>Benutzeranmeldung</w:t>
+          </w:r>
+          <w:r>
+            <w:rPr>
+              <w:noProof/>
+            </w:rPr>
+            <w:tab/>
+          </w:r>
+          <w:r>
+            <w:rPr>
+              <w:noProof/>
+            </w:rPr>
+            <w:fldChar w:fldCharType="begin"/>
+          </w:r>
+          <w:r>
+            <w:rPr>
+              <w:noProof/>
+            </w:rPr>
+            <w:instrText xml:space="preserve"> PAGEREF _Toc262541870 \h </w:instrText>
+          </w:r>
+          <w:r>
+            <w:rPr>
+              <w:noProof/>
+            </w:rPr>
+          </w:r>
+          <w:r>
+            <w:rPr>
+              <w:noProof/>
+            </w:rPr>
+            <w:fldChar w:fldCharType="separate"/>
+          </w:r>
+          <w:r>
+            <w:rPr>
+              <w:noProof/>
+            </w:rPr>
+            <w:t>4</w:t>
+          </w:r>
+          <w:r>
+            <w:rPr>
+              <w:noProof/>
+            </w:rPr>
+            <w:fldChar w:fldCharType="end"/>
+          </w:r>
+        </w:p>
+        <w:p>
+          <w:pPr>
+            <w:pStyle w:val="Verzeichnis1"/>
+            <w:tabs>
+              <w:tab w:val="left" w:pos="421"/>
+              <w:tab w:val="right" w:leader="dot" w:pos="8772"/>
+            </w:tabs>
+            <w:rPr>
+              <w:b w:val="0"/>
+              <w:caps w:val="0"/>
+              <w:noProof/>
+              <w:sz w:val="24"/>
+              <w:szCs w:val="24"/>
+              <w:lang w:eastAsia="ja-JP"/>
+            </w:rPr>
+          </w:pPr>
+          <w:r>
+            <w:rPr>
+              <w:noProof/>
+            </w:rPr>
+            <w:t>2.</w:t>
+          </w:r>
+          <w:r>
+            <w:rPr>
+              <w:b w:val="0"/>
+              <w:caps w:val="0"/>
+              <w:noProof/>
+              <w:sz w:val="24"/>
+              <w:szCs w:val="24"/>
+              <w:lang w:eastAsia="ja-JP"/>
+            </w:rPr>
+            <w:tab/>
+          </w:r>
+          <w:r>
+            <w:rPr>
+              <w:noProof/>
+            </w:rPr>
+            <w:t>Projektverwaltung</w:t>
+          </w:r>
+          <w:r>
+            <w:rPr>
+              <w:noProof/>
+            </w:rPr>
+            <w:tab/>
+          </w:r>
+          <w:r>
+            <w:rPr>
+              <w:noProof/>
+            </w:rPr>
+            <w:fldChar w:fldCharType="begin"/>
+          </w:r>
+          <w:r>
+            <w:rPr>
+              <w:noProof/>
+            </w:rPr>
+            <w:instrText xml:space="preserve"> PAGEREF _Toc262541871 \h </w:instrText>
+          </w:r>
+          <w:r>
+            <w:rPr>
+              <w:noProof/>
+            </w:rPr>
+          </w:r>
+          <w:r>
+            <w:rPr>
+              <w:noProof/>
+            </w:rPr>
+            <w:fldChar w:fldCharType="separate"/>
+          </w:r>
+          <w:r>
+            <w:rPr>
+              <w:noProof/>
+            </w:rPr>
+            <w:t>6</w:t>
+          </w:r>
+          <w:r>
+            <w:rPr>
+              <w:noProof/>
+            </w:rPr>
+            <w:fldChar w:fldCharType="end"/>
+          </w:r>
+        </w:p>
+        <w:p>
+          <w:pPr>
+            <w:rPr>
+              <w:smallCaps/>
+              <w:noProof/>
+              <w:lang w:eastAsia="ja-JP"/>
+            </w:rPr>
+          </w:pPr>
+          <w:r>
+            <w:rPr>
+              <w:noProof/>
+            </w:rPr>
+            <w:t>2.1.</w:t>
+          </w:r>
+          <w:r>
+            <w:rPr>
+              <w:smallCaps/>
+              <w:noProof/>
+              <w:lang w:eastAsia="ja-JP"/>
+            </w:rPr>
+            <w:tab/>
+          </w:r>
+          <w:r>
+            <w:rPr>
+              <w:noProof/>
+            </w:rPr>
+            <w:t>Projektliste</w:t>
+          </w:r>
+          <w:r>
+            <w:rPr>
+              <w:noProof/>
+            </w:rPr>
+            <w:tab/>
+          </w:r>
+          <w:r>
+            <w:rPr>
+              <w:noProof/>
+            </w:rPr>
+            <w:fldChar w:fldCharType="begin"/>
+          </w:r>
+          <w:r>
+            <w:rPr>
+              <w:noProof/>
+            </w:rPr>
+            <w:instrText xml:space="preserve"> PAGEREF _Toc262541872 \h </w:instrText>
+          </w:r>
+          <w:r>
+            <w:rPr>
+              <w:noProof/>
+            </w:rPr>
+          </w:r>
+          <w:r>
+            <w:rPr>
+              <w:noProof/>
+            </w:rPr>
+            <w:fldChar w:fldCharType="separate"/>
+          </w:r>
+          <w:r>
+            <w:rPr>
+              <w:noProof/>
+            </w:rPr>
+            <w:t>6</w:t>
+          </w:r>
+          <w:r>
+            <w:rPr>
+              <w:noProof/>
+            </w:rPr>
+            <w:fldChar w:fldCharType="end"/>
+          </w:r>
+        </w:p>
+        <w:p>
+          <w:pPr>
+            <w:pStyle w:val="Verzeichnis2"/>
+            <w:tabs>
+              <w:tab w:val="left" w:pos="814"/>
+              <w:tab w:val="right" w:leader="dot" w:pos="8772"/>
+            </w:tabs>
+            <w:rPr>
+              <w:smallCaps w:val="0"/>
+              <w:noProof/>
+              <w:sz w:val="24"/>
+              <w:szCs w:val="24"/>
+              <w:lang w:eastAsia="ja-JP"/>
+            </w:rPr>
+          </w:pPr>
+          <w:r>
+            <w:rPr>
+              <w:noProof/>
+            </w:rPr>
+            <w:t>2.2.</w:t>
+          </w:r>
+          <w:r>
+            <w:rPr>
+              <w:smallCaps w:val="0"/>
+              <w:noProof/>
+              <w:sz w:val="24"/>
+              <w:szCs w:val="24"/>
+              <w:lang w:eastAsia="ja-JP"/>
+            </w:rPr>
+            <w:tab/>
+          </w:r>
+          <w:r>
+            <w:rPr>
+              <w:noProof/>
+            </w:rPr>
+            <w:t>Projekte erstellen</w:t>
+          </w:r>
+          <w:r>
+            <w:rPr>
+              <w:noProof/>
+            </w:rPr>
+            <w:tab/>
+          </w:r>
+          <w:r>
+            <w:rPr>
+              <w:noProof/>
+            </w:rPr>
+            <w:fldChar w:fldCharType="begin"/>
+          </w:r>
+          <w:r>
+            <w:rPr>
+              <w:noProof/>
+            </w:rPr>
+            <w:instrText xml:space="preserve"> PAGEREF _Toc262541873 \h </w:instrText>
+          </w:r>
+          <w:r>
+            <w:rPr>
+              <w:noProof/>
+            </w:rPr>
+          </w:r>
+          <w:r>
+            <w:rPr>
+              <w:noProof/>
+            </w:rPr>
+            <w:fldChar w:fldCharType="separate"/>
+          </w:r>
+          <w:r>
+            <w:rPr>
+              <w:noProof/>
+            </w:rPr>
+            <w:t>6</w:t>
+          </w:r>
+          <w:r>
+            <w:rPr>
+              <w:noProof/>
+            </w:rPr>
+            <w:fldChar w:fldCharType="end"/>
+          </w:r>
+        </w:p>
+        <w:p>
+          <w:pPr>
+            <w:pStyle w:val="Verzeichnis2"/>
+            <w:tabs>
+              <w:tab w:val="left" w:pos="814"/>
+              <w:tab w:val="right" w:leader="dot" w:pos="8772"/>
+            </w:tabs>
+            <w:rPr>
+              <w:smallCaps w:val="0"/>
+              <w:noProof/>
+              <w:sz w:val="24"/>
+              <w:szCs w:val="24"/>
+              <w:lang w:eastAsia="ja-JP"/>
+            </w:rPr>
+          </w:pPr>
+          <w:r>
+            <w:rPr>
+              <w:noProof/>
+            </w:rPr>
+            <w:t>2.3.</w:t>
+          </w:r>
+          <w:r>
+            <w:rPr>
+              <w:smallCaps w:val="0"/>
+              <w:noProof/>
+              <w:sz w:val="24"/>
+              <w:szCs w:val="24"/>
+              <w:lang w:eastAsia="ja-JP"/>
+            </w:rPr>
+            <w:tab/>
+          </w:r>
+          <w:r>
+            <w:rPr>
+              <w:noProof/>
+            </w:rPr>
+            <w:t>Projektübersicht</w:t>
+          </w:r>
+          <w:r>
+            <w:rPr>
+              <w:noProof/>
+            </w:rPr>
+            <w:tab/>
+          </w:r>
+          <w:r>
+            <w:rPr>
+              <w:noProof/>
+            </w:rPr>
+            <w:fldChar w:fldCharType="begin"/>
+          </w:r>
+          <w:r>
+            <w:rPr>
+              <w:noProof/>
+            </w:rPr>
+            <w:instrText xml:space="preserve"> PAGEREF _Toc262541874 \h </w:instrText>
+          </w:r>
+          <w:r>
+            <w:rPr>
+              <w:noProof/>
+            </w:rPr>
+          </w:r>
+          <w:r>
+            <w:rPr>
+              <w:noProof/>
+            </w:rPr>
+            <w:fldChar w:fldCharType="separate"/>
+          </w:r>
+          <w:r>
+            <w:rPr>
+              <w:noProof/>
+            </w:rPr>
+            <w:t>7</w:t>
+          </w:r>
+          <w:r>
+            <w:rPr>
+              <w:noProof/>
+            </w:rPr>
+            <w:fldChar w:fldCharType="end"/>
+          </w:r>
+        </w:p>
+        <w:p>
+          <w:pPr>
+            <w:pStyle w:val="Verzeichnis3"/>
+            <w:tabs>
+              <w:tab w:val="left" w:pos="1200"/>
+              <w:tab w:val="right" w:leader="dot" w:pos="8772"/>
+            </w:tabs>
+            <w:rPr>
+              <w:i w:val="0"/>
+              <w:noProof/>
+              <w:sz w:val="24"/>
+              <w:szCs w:val="24"/>
+              <w:lang w:eastAsia="ja-JP"/>
+            </w:rPr>
+          </w:pPr>
+          <w:r>
+            <w:rPr>
+              <w:noProof/>
+            </w:rPr>
+            <w:t>2.3.1.</w:t>
+          </w:r>
+          <w:r>
+            <w:rPr>
+              <w:i w:val="0"/>
+              <w:noProof/>
+              <w:sz w:val="24"/>
+              <w:szCs w:val="24"/>
+              <w:lang w:eastAsia="ja-JP"/>
+            </w:rPr>
+            <w:tab/>
+          </w:r>
+          <w:r>
+            <w:rPr>
+              <w:noProof/>
+            </w:rPr>
+            <w:t>Projekt bearbeiten</w:t>
+          </w:r>
+          <w:r>
+            <w:rPr>
+              <w:noProof/>
+            </w:rPr>
+            <w:tab/>
+          </w:r>
+          <w:r>
+            <w:rPr>
+              <w:noProof/>
+            </w:rPr>
+            <w:fldChar w:fldCharType="begin"/>
+          </w:r>
+          <w:r>
+            <w:rPr>
+              <w:noProof/>
+            </w:rPr>
+            <w:instrText xml:space="preserve"> PAGEREF _Toc262541875 \h </w:instrText>
+          </w:r>
+          <w:r>
+            <w:rPr>
+              <w:noProof/>
+            </w:rPr>
+          </w:r>
+          <w:r>
+            <w:rPr>
+              <w:noProof/>
+            </w:rPr>
+            <w:fldChar w:fldCharType="separate"/>
+          </w:r>
+          <w:r>
+            <w:rPr>
+              <w:noProof/>
+            </w:rPr>
+            <w:t>8</w:t>
+          </w:r>
+          <w:r>
+            <w:rPr>
+              <w:noProof/>
+            </w:rPr>
+            <w:fldChar w:fldCharType="end"/>
+          </w:r>
+        </w:p>
+        <w:p>
+          <w:pPr>
+            <w:pStyle w:val="Verzeichnis3"/>
+            <w:tabs>
+              <w:tab w:val="left" w:pos="1200"/>
+              <w:tab w:val="right" w:leader="dot" w:pos="8772"/>
+            </w:tabs>
+            <w:rPr>
+              <w:i w:val="0"/>
+              <w:noProof/>
+              <w:sz w:val="24"/>
+              <w:szCs w:val="24"/>
+              <w:lang w:eastAsia="ja-JP"/>
+            </w:rPr>
+          </w:pPr>
+          <w:r>
+            <w:rPr>
+              <w:noProof/>
+            </w:rPr>
+            <w:t>2.3.2.</w:t>
+          </w:r>
+          <w:r>
+            <w:rPr>
+              <w:i w:val="0"/>
+              <w:noProof/>
+              <w:sz w:val="24"/>
+              <w:szCs w:val="24"/>
+              <w:lang w:eastAsia="ja-JP"/>
+            </w:rPr>
+            <w:tab/>
+          </w:r>
+          <w:r>
+            <w:rPr>
+              <w:noProof/>
+            </w:rPr>
+            <w:t>Mitgleider bearbeiten</w:t>
+          </w:r>
+          <w:r>
+            <w:rPr>
+              <w:noProof/>
+            </w:rPr>
+            <w:tab/>
+          </w:r>
+          <w:r>
+            <w:rPr>
+              <w:noProof/>
+            </w:rPr>
+            <w:fldChar w:fldCharType="begin"/>
+          </w:r>
+          <w:r>
+            <w:rPr>
+              <w:noProof/>
+            </w:rPr>
+            <w:instrText xml:space="preserve"> PAGEREF _Toc262541876 \h </w:instrText>
+          </w:r>
+          <w:r>
+            <w:rPr>
+              <w:noProof/>
+            </w:rPr>
+          </w:r>
+          <w:r>
+            <w:rPr>
+              <w:noProof/>
+            </w:rPr>
+            <w:fldChar w:fldCharType="separate"/>
+          </w:r>
+          <w:r>
+            <w:rPr>
+              <w:noProof/>
+            </w:rPr>
+            <w:t>8</w:t>
+          </w:r>
+          <w:r>
+            <w:rPr>
+              <w:noProof/>
+            </w:rPr>
+            <w:fldChar w:fldCharType="end"/>
+          </w:r>
+        </w:p>
+        <w:p>
+          <w:pPr>
+            <w:pStyle w:val="Verzeichnis3"/>
+            <w:tabs>
+              <w:tab w:val="left" w:pos="1200"/>
+              <w:tab w:val="right" w:leader="dot" w:pos="8772"/>
+            </w:tabs>
+            <w:rPr>
+              <w:i w:val="0"/>
+              <w:noProof/>
+              <w:sz w:val="24"/>
+              <w:szCs w:val="24"/>
+              <w:lang w:eastAsia="ja-JP"/>
+            </w:rPr>
+          </w:pPr>
+          <w:r>
+            <w:rPr>
+              <w:noProof/>
+            </w:rPr>
+            <w:t>2.3.3.</w:t>
+          </w:r>
+          <w:r>
+            <w:rPr>
+              <w:i w:val="0"/>
+              <w:noProof/>
+              <w:sz w:val="24"/>
+              <w:szCs w:val="24"/>
+              <w:lang w:eastAsia="ja-JP"/>
+            </w:rPr>
+            <w:tab/>
+          </w:r>
+          <w:r>
+            <w:rPr>
+              <w:rFonts w:ascii="Helvetica Neue" w:hAnsi="Helvetica Neue"/>
+              <w:noProof/>
+            </w:rPr>
+            <w:t>Projektrollen</w:t>
+          </w:r>
+          <w:r>
+            <w:rPr>
+              <w:noProof/>
+            </w:rPr>
+            <w:t xml:space="preserve"> bearbeiten</w:t>
+          </w:r>
+          <w:r>
+            <w:rPr>
+              <w:noProof/>
+            </w:rPr>
+            <w:tab/>
+          </w:r>
+          <w:r>
+            <w:rPr>
+              <w:noProof/>
+            </w:rPr>
+            <w:fldChar w:fldCharType="begin"/>
+          </w:r>
+          <w:r>
+            <w:rPr>
+              <w:noProof/>
+            </w:rPr>
+            <w:instrText xml:space="preserve"> PAGEREF _Toc262541877 \h </w:instrText>
+          </w:r>
+          <w:r>
+            <w:rPr>
+              <w:noProof/>
+            </w:rPr>
+          </w:r>
+          <w:r>
+            <w:rPr>
+              <w:noProof/>
+            </w:rPr>
+            <w:fldChar w:fldCharType="separate"/>
+          </w:r>
+          <w:r>
+            <w:rPr>
+              <w:noProof/>
+            </w:rPr>
+            <w:t>9</w:t>
+          </w:r>
+          <w:r>
+            <w:rPr>
+              <w:noProof/>
+            </w:rPr>
+            <w:fldChar w:fldCharType="end"/>
+          </w:r>
+        </w:p>
+        <w:p>
+          <w:pPr>
+            <w:pStyle w:val="Verzeichnis3"/>
+            <w:tabs>
+              <w:tab w:val="left" w:pos="1200"/>
+              <w:tab w:val="right" w:leader="dot" w:pos="8772"/>
+            </w:tabs>
+            <w:rPr>
+              <w:i w:val="0"/>
+              <w:noProof/>
+              <w:sz w:val="24"/>
+              <w:szCs w:val="24"/>
+              <w:lang w:eastAsia="ja-JP"/>
+            </w:rPr>
+          </w:pPr>
+          <w:r>
+            <w:rPr>
+              <w:noProof/>
+            </w:rPr>
+            <w:t>2.3.4.</w:t>
+          </w:r>
+          <w:r>
+            <w:rPr>
+              <w:i w:val="0"/>
+              <w:noProof/>
+              <w:sz w:val="24"/>
+              <w:szCs w:val="24"/>
+              <w:lang w:eastAsia="ja-JP"/>
+            </w:rPr>
+            <w:tab/>
+          </w:r>
+          <w:r>
+            <w:rPr>
+              <w:noProof/>
+            </w:rPr>
+            <w:t>Datei(en) hochladen</w:t>
+          </w:r>
+          <w:r>
+            <w:rPr>
+              <w:noProof/>
+            </w:rPr>
+            <w:tab/>
+          </w:r>
+          <w:r>
+            <w:rPr>
+              <w:noProof/>
+            </w:rPr>
+            <w:fldChar w:fldCharType="begin"/>
+          </w:r>
+          <w:r>
+            <w:rPr>
+              <w:noProof/>
+            </w:rPr>
+            <w:instrText xml:space="preserve"> PAGEREF _Toc262541878 \h </w:instrText>
+          </w:r>
+          <w:r>
+            <w:rPr>
+              <w:noProof/>
+            </w:rPr>
+          </w:r>
+          <w:r>
+            <w:rPr>
+              <w:noProof/>
+            </w:rPr>
+            <w:fldChar w:fldCharType="separate"/>
+          </w:r>
+          <w:r>
+            <w:rPr>
+              <w:noProof/>
+            </w:rPr>
+            <w:t>10</w:t>
+          </w:r>
+          <w:r>
+            <w:rPr>
+              <w:noProof/>
+            </w:rPr>
+            <w:fldChar w:fldCharType="end"/>
+          </w:r>
+        </w:p>
+        <w:p>
+          <w:pPr>
+            <w:pStyle w:val="Verzeichnis3"/>
+            <w:tabs>
+              <w:tab w:val="left" w:pos="1200"/>
+              <w:tab w:val="right" w:leader="dot" w:pos="8772"/>
+            </w:tabs>
+            <w:rPr>
+              <w:i w:val="0"/>
+              <w:noProof/>
+              <w:sz w:val="24"/>
+              <w:szCs w:val="24"/>
+              <w:lang w:eastAsia="ja-JP"/>
+            </w:rPr>
+          </w:pPr>
+          <w:r>
+            <w:rPr>
+              <w:noProof/>
+            </w:rPr>
+            <w:t>2.3.5.</w:t>
+          </w:r>
+          <w:r>
+            <w:rPr>
+              <w:i w:val="0"/>
+              <w:noProof/>
+              <w:sz w:val="24"/>
+              <w:szCs w:val="24"/>
+              <w:lang w:eastAsia="ja-JP"/>
+            </w:rPr>
+            <w:tab/>
+          </w:r>
+          <w:r>
+            <w:rPr>
+              <w:noProof/>
+            </w:rPr>
+            <w:t>Kriterienkatalog</w:t>
+          </w:r>
+          <w:r>
+            <w:rPr>
+              <w:noProof/>
+            </w:rPr>
+            <w:tab/>
+          </w:r>
+          <w:r>
+            <w:rPr>
+              <w:noProof/>
+            </w:rPr>
+            <w:fldChar w:fldCharType="begin"/>
+          </w:r>
+          <w:r>
+            <w:rPr>
+              <w:noProof/>
+            </w:rPr>
+            <w:instrText xml:space="preserve"> PAGEREF _Toc262541879 \h </w:instrText>
+          </w:r>
+          <w:r>
+            <w:rPr>
+              <w:noProof/>
+            </w:rPr>
+          </w:r>
+          <w:r>
+            <w:rPr>
+              <w:noProof/>
+            </w:rPr>
+            <w:fldChar w:fldCharType="separate"/>
+          </w:r>
+          <w:r>
+            <w:rPr>
+              <w:noProof/>
+            </w:rPr>
+            <w:t>11</w:t>
+          </w:r>
+          <w:r>
+            <w:rPr>
+              <w:noProof/>
+            </w:rPr>
+            <w:fldChar w:fldCharType="end"/>
+          </w:r>
+        </w:p>
+        <w:p>
+          <w:pPr>
+            <w:pStyle w:val="Verzeichnis3"/>
+            <w:tabs>
+              <w:tab w:val="left" w:pos="1200"/>
+              <w:tab w:val="right" w:leader="dot" w:pos="8772"/>
+            </w:tabs>
+            <w:rPr>
+              <w:i w:val="0"/>
+              <w:noProof/>
+              <w:sz w:val="24"/>
+              <w:szCs w:val="24"/>
+              <w:lang w:eastAsia="ja-JP"/>
+            </w:rPr>
+          </w:pPr>
+          <w:r>
+            <w:rPr>
+              <w:noProof/>
+            </w:rPr>
+            <w:t>2.3.6.</w:t>
+          </w:r>
+          <w:r>
+            <w:rPr>
+              <w:i w:val="0"/>
+              <w:noProof/>
+              <w:sz w:val="24"/>
+              <w:szCs w:val="24"/>
+              <w:lang w:eastAsia="ja-JP"/>
+            </w:rPr>
+            <w:tab/>
+          </w:r>
+          <w:r>
+            <w:rPr>
+              <w:noProof/>
+            </w:rPr>
+            <w:t>Bewertung des Projekts</w:t>
+          </w:r>
+          <w:r>
+            <w:rPr>
+              <w:noProof/>
+            </w:rPr>
+            <w:tab/>
+          </w:r>
+          <w:r>
+            <w:rPr>
+              <w:noProof/>
+            </w:rPr>
+            <w:fldChar w:fldCharType="begin"/>
+          </w:r>
+          <w:r>
+            <w:rPr>
+              <w:noProof/>
+            </w:rPr>
+            <w:instrText xml:space="preserve"> PAGEREF _Toc262541880 \h </w:instrText>
+          </w:r>
+          <w:r>
+            <w:rPr>
+              <w:noProof/>
+            </w:rPr>
+          </w:r>
+          <w:r>
+            <w:rPr>
+              <w:noProof/>
+            </w:rPr>
+            <w:fldChar w:fldCharType="separate"/>
+          </w:r>
+          <w:r>
+            <w:rPr>
+              <w:noProof/>
+            </w:rPr>
+            <w:t>11</w:t>
+          </w:r>
+          <w:r>
+            <w:rPr>
+              <w:noProof/>
+            </w:rPr>
+            <w:fldChar w:fldCharType="end"/>
+          </w:r>
+        </w:p>
+        <w:p>
+          <w:pPr>
+            <w:pStyle w:val="Verzeichnis3"/>
+            <w:tabs>
+              <w:tab w:val="left" w:pos="1200"/>
+              <w:tab w:val="right" w:leader="dot" w:pos="8772"/>
+            </w:tabs>
+            <w:rPr>
+              <w:i w:val="0"/>
+              <w:noProof/>
+              <w:sz w:val="24"/>
+              <w:szCs w:val="24"/>
+              <w:lang w:eastAsia="ja-JP"/>
+            </w:rPr>
+          </w:pPr>
+          <w:r>
+            <w:rPr>
+              <w:noProof/>
+            </w:rPr>
+            <w:t>2.3.7.</w:t>
+          </w:r>
+          <w:r>
+            <w:rPr>
+              <w:i w:val="0"/>
+              <w:noProof/>
+              <w:sz w:val="24"/>
+              <w:szCs w:val="24"/>
+              <w:lang w:eastAsia="ja-JP"/>
+            </w:rPr>
+            <w:tab/>
+          </w:r>
+          <w:r>
+            <w:rPr>
+              <w:noProof/>
+            </w:rPr>
+            <w:t>Evaluationsergebnisse</w:t>
+          </w:r>
+          <w:r>
+            <w:rPr>
+              <w:noProof/>
+            </w:rPr>
+            <w:tab/>
+          </w:r>
+          <w:r>
+            <w:rPr>
+              <w:noProof/>
+            </w:rPr>
+            <w:fldChar w:fldCharType="begin"/>
+          </w:r>
+          <w:r>
+            <w:rPr>
+              <w:noProof/>
+            </w:rPr>
+            <w:instrText xml:space="preserve"> PAGEREF _Toc262541881 \h </w:instrText>
+          </w:r>
+          <w:r>
+            <w:rPr>
+              <w:noProof/>
+            </w:rPr>
+          </w:r>
+          <w:r>
+            <w:rPr>
+              <w:noProof/>
+            </w:rPr>
+            <w:fldChar w:fldCharType="separate"/>
+          </w:r>
+          <w:r>
+            <w:rPr>
+              <w:noProof/>
+            </w:rPr>
+            <w:t>12</w:t>
+          </w:r>
+          <w:r>
+            <w:rPr>
+              <w:noProof/>
+            </w:rPr>
+            <w:fldChar w:fldCharType="end"/>
+          </w:r>
+        </w:p>
+        <w:p>
+          <w:pPr>
+            <w:rPr>
+              <w:b/>
+              <w:bCs/>
+              <w:noProof/>
+            </w:rPr>
+          </w:pPr>
+          <w:r>
+            <w:rPr>
+              <w:b/>
+              <w:bCs/>
+              <w:noProof/>
+            </w:rPr>
+            <w:fldChar w:fldCharType="end"/>
+          </w:r>
+        </w:p>
+      </w:sdtContent>
+    </w:sdt>
+    <w:p/>
+    <w:p>
+      <w:r>
+        <w:br w:type="page"/>
       </w:r>
     </w:p>
     <w:p>
       <w:pPr>
         <w:pStyle w:val="berschrift1"/>
-        <w:numPr>
-          <w:ilvl w:val="0"/>
-          <w:numId w:val="0"/>
-        </w:numPr>
-        <w:ind w:left="360" w:hanging="360"/>
-      </w:pPr>
-      <w:bookmarkStart w:id="0" w:name="_Toc262415381"/>
-      <w:r>
-        <w:lastRenderedPageBreak/>
-        <w:t>Versionierung</w:t>
-      </w:r>
-      <w:bookmarkEnd w:id="0"/>
+      </w:pPr>
+      <w:bookmarkStart w:id="0" w:name="_Toc262415383"/>
+      <w:bookmarkStart w:id="1" w:name="_Toc262541805"/>
+      <w:bookmarkStart w:id="2" w:name="_Toc262541868"/>
+      <w:r>
+        <w:t>Willkommen</w:t>
+      </w:r>
+    </w:p>
+    <w:p>
+      <w:r>
+        <w:t xml:space="preserve">OASIS ist eine </w:t>
+      </w:r>
+      <w:r>
+        <w:t>Internet-basierte</w:t>
+      </w:r>
+      <w:r>
+        <w:t xml:space="preserve"> Platform die es ihnen ermöglicht Projekte von vielen beteiligten Stakeholdern aus bewerten zu lassen. Die Auswertung der Bewertung erfolgt </w:t>
+      </w:r>
+      <w:r>
+        <w:t>ebenfalls direkt über diese Platform und kann durch einen CSV-Export auch in anderen Statistik-Werkzeugen weiter fortgeführt werden.</w:t>
+      </w:r>
+    </w:p>
+    <w:p>
+      <w:r>
+        <w:t>Dieses Dokument richtet sich an alle Endanwender und zeigt zentrale Elemente beim Umgang mit OASIS.</w:t>
+      </w:r>
+    </w:p>
+    <w:p>
+      <w:pPr>
+        <w:pStyle w:val="berschrift1"/>
+      </w:pPr>
+      <w:r>
+        <w:t>Erste Schritte</w:t>
+      </w:r>
+    </w:p>
+    <w:p>
+      <w:r>
+        <w:t>Um OASIS nutzen zu können, müssen Sie sich registrieren und anmelden. Hierfür existiert ein Registrierungsformular, welches Sie über den Link im oberen rechten Bereich der Software finden. In diesem Bereich befinden sich alle Verlinkungen zu Seiten, die für die Benutzerverwaltung zur Verfügung stehen. Dies sind u.a. Anmelden, Registrieren, Abmelden sowie das persönliche Benutzerprofil eines angemeldeten Benutzers.</w:t>
+      </w:r>
     </w:p>
     <w:tbl>
       <w:tblPr>
-        <w:tblStyle w:val="HelleSchattierung"/>
+        <w:tblStyle w:val="Tabellenraster"/>
         <w:tblW w:w="0" w:type="auto"/>
-        <w:tblLook w:val="06A0" w:firstRow="1" w:lastRow="0" w:firstColumn="1" w:lastColumn="0" w:noHBand="1" w:noVBand="1"/>
+        <w:tblLook w:val="04A0" w:firstRow="1" w:lastRow="0" w:firstColumn="1" w:lastColumn="0" w:noHBand="0" w:noVBand="1"/>
       </w:tblPr>
       <w:tblGrid>
-        <w:gridCol w:w="1100"/>
-        <w:gridCol w:w="1686"/>
-        <w:gridCol w:w="6212"/>
+        <w:gridCol w:w="4519"/>
+        <w:gridCol w:w="4479"/>
       </w:tblGrid>
       <w:tr>
-        <w:trPr>
-          <w:cnfStyle w:val="100000000000" w:firstRow="1" w:lastRow="0" w:firstColumn="0" w:lastColumn="0" w:oddVBand="0" w:evenVBand="0" w:oddHBand="0" w:evenHBand="0" w:firstRowFirstColumn="0" w:firstRowLastColumn="0" w:lastRowFirstColumn="0" w:lastRowLastColumn="0"/>
-        </w:trPr>
         <w:tc>
           <w:tcPr>
-            <w:cnfStyle w:val="001000000000" w:firstRow="0" w:lastRow="0" w:firstColumn="1" w:lastColumn="0" w:oddVBand="0" w:evenVBand="0" w:oddHBand="0" w:evenHBand="0" w:firstRowFirstColumn="0" w:firstRowLastColumn="0" w:lastRowFirstColumn="0" w:lastRowLastColumn="0"/>
-            <w:tcW w:w="1100" w:type="dxa"/>
-            <w:tcBorders>
-              <w:right w:val="single" w:sz="8" w:space="0" w:color="000000" w:themeColor="text1"/>
-            </w:tcBorders>
+            <w:tcW w:w="4461" w:type="dxa"/>
           </w:tcPr>
           <w:p>
             <w:pPr>
-              <w:jc w:val="center"/>
+              <w:rPr>
+                <w:rStyle w:val="Betont"/>
+              </w:rPr>
             </w:pPr>
             <w:r>
-              <w:t>Version</w:t>
+              <w:rPr>
+                <w:rStyle w:val="Betont"/>
+              </w:rPr>
+              <w:t>Schritt</w:t>
+            </w:r>
+            <w:r>
+              <w:rPr>
+                <w:rStyle w:val="Betont"/>
+              </w:rPr>
+              <w:t xml:space="preserve"> 1: Registrieren</w:t>
+            </w:r>
+          </w:p>
+          <w:p>
+            <w:r>
+              <w:rPr>
+                <w:noProof/>
+                <w:lang w:eastAsia="de-DE"/>
+              </w:rPr>
+              <w:drawing>
+                <wp:inline distT="0" distB="0" distL="0" distR="0" wp14:anchorId="76E5EF9B" wp14:editId="247AE450">
+                  <wp:extent cx="2743200" cy="2789608"/>
+                  <wp:effectExtent l="25400" t="25400" r="25400" b="29845"/>
+                  <wp:docPr id="27" name="Bild 27" descr="HDD:stekoe2000:Desktop:images:registrieren.pdf"/>
+                  <wp:cNvGraphicFramePr>
+                    <a:graphicFrameLocks xmlns:a="http://schemas.openxmlformats.org/drawingml/2006/main" noChangeAspect="1"/>
+                  </wp:cNvGraphicFramePr>
+                  <a:graphic xmlns:a="http://schemas.openxmlformats.org/drawingml/2006/main">
+                    <a:graphicData uri="http://schemas.openxmlformats.org/drawingml/2006/picture">
+                      <pic:pic xmlns:pic="http://schemas.openxmlformats.org/drawingml/2006/picture">
+                        <pic:nvPicPr>
+                          <pic:cNvPr id="0" name="Picture 25" descr="HDD:stekoe2000:Desktop:images:registrieren.pdf"/>
+                          <pic:cNvPicPr>
+                            <a:picLocks noChangeAspect="1" noChangeArrowheads="1"/>
+                          </pic:cNvPicPr>
+                        </pic:nvPicPr>
+                        <pic:blipFill rotWithShape="1">
+                          <a:blip r:embed="rId9">
+                            <a:extLst>
+                              <a:ext uri="{28A0092B-C50C-407E-A947-70E740481C1C}">
+                                <a14:useLocalDpi xmlns:a14="http://schemas.microsoft.com/office/drawing/2010/main" val="0"/>
+                              </a:ext>
+                            </a:extLst>
+                          </a:blip>
+                          <a:srcRect l="25342" t="587" r="25343" b="3494"/>
+                          <a:stretch/>
+                        </pic:blipFill>
+                        <pic:spPr bwMode="auto">
+                          <a:xfrm>
+                            <a:off x="0" y="0"/>
+                            <a:ext cx="2743200" cy="2789608"/>
+                          </a:xfrm>
+                          <a:prstGeom prst="rect">
+                            <a:avLst/>
+                          </a:prstGeom>
+                          <a:noFill/>
+                          <a:ln w="9525" cap="flat" cmpd="sng" algn="ctr">
+                            <a:solidFill>
+                              <a:srgbClr val="FFFFFF"/>
+                            </a:solidFill>
+                            <a:prstDash val="solid"/>
+                            <a:round/>
+                            <a:headEnd type="none" w="med" len="med"/>
+                            <a:tailEnd type="none" w="med" len="med"/>
+                          </a:ln>
+                          <a:extLst>
+                            <a:ext uri="{53640926-AAD7-44d8-BBD7-CCE9431645EC}">
+                              <a14:shadowObscured xmlns:a14="http://schemas.microsoft.com/office/drawing/2010/main"/>
+                            </a:ext>
+                          </a:extLst>
+                        </pic:spPr>
+                      </pic:pic>
+                    </a:graphicData>
+                  </a:graphic>
+                </wp:inline>
+              </w:drawing>
             </w:r>
           </w:p>
         </w:tc>
         <w:tc>
           <w:tcPr>
-            <w:tcW w:w="1686" w:type="dxa"/>
-            <w:tcBorders>
-              <w:left w:val="single" w:sz="8" w:space="0" w:color="000000" w:themeColor="text1"/>
-              <w:right w:val="single" w:sz="8" w:space="0" w:color="000000" w:themeColor="text1"/>
-            </w:tcBorders>
+            <w:tcW w:w="4461" w:type="dxa"/>
           </w:tcPr>
           <w:p>
             <w:pPr>
-              <w:jc w:val="center"/>
-              <w:cnfStyle w:val="100000000000" w:firstRow="1" w:lastRow="0" w:firstColumn="0" w:lastColumn="0" w:oddVBand="0" w:evenVBand="0" w:oddHBand="0" w:evenHBand="0" w:firstRowFirstColumn="0" w:firstRowLastColumn="0" w:lastRowFirstColumn="0" w:lastRowLastColumn="0"/>
-            </w:pPr>
-            <w:r>
-              <w:t>Datum</w:t>
-            </w:r>
-          </w:p>
-        </w:tc>
-        <w:tc>
-          <w:tcPr>
-            <w:tcW w:w="6212" w:type="dxa"/>
-            <w:tcBorders>
-              <w:left w:val="single" w:sz="8" w:space="0" w:color="000000" w:themeColor="text1"/>
-            </w:tcBorders>
-          </w:tcPr>
-          <w:p>
-            <w:pPr>
-              <w:cnfStyle w:val="100000000000" w:firstRow="1" w:lastRow="0" w:firstColumn="0" w:lastColumn="0" w:oddVBand="0" w:evenVBand="0" w:oddHBand="0" w:evenHBand="0" w:firstRowFirstColumn="0" w:firstRowLastColumn="0" w:lastRowFirstColumn="0" w:lastRowLastColumn="0"/>
-            </w:pPr>
-            <w:r>
-              <w:t>Grund der Änderungen</w:t>
-            </w:r>
-          </w:p>
-        </w:tc>
-      </w:tr>
-      <w:tr>
-        <w:tc>
-          <w:tcPr>
-            <w:cnfStyle w:val="001000000000" w:firstRow="0" w:lastRow="0" w:firstColumn="1" w:lastColumn="0" w:oddVBand="0" w:evenVBand="0" w:oddHBand="0" w:evenHBand="0" w:firstRowFirstColumn="0" w:firstRowLastColumn="0" w:lastRowFirstColumn="0" w:lastRowLastColumn="0"/>
-            <w:tcW w:w="1100" w:type="dxa"/>
-            <w:tcBorders>
-              <w:right w:val="single" w:sz="8" w:space="0" w:color="000000" w:themeColor="text1"/>
-            </w:tcBorders>
-          </w:tcPr>
-          <w:p>
-            <w:pPr>
-              <w:jc w:val="center"/>
               <w:rPr>
-                <w:b w:val="0"/>
+                <w:rStyle w:val="Betont"/>
               </w:rPr>
             </w:pPr>
             <w:r>
               <w:rPr>
-                <w:b w:val="0"/>
+                <w:rStyle w:val="Betont"/>
               </w:rPr>
-              <w:t>1.0</w:t>
+              <w:t>Schritt 2: Anmelden</w:t>
             </w:r>
           </w:p>
-        </w:tc>
-        <w:tc>
-          <w:tcPr>
-            <w:tcW w:w="1686" w:type="dxa"/>
-            <w:tcBorders>
-              <w:left w:val="single" w:sz="8" w:space="0" w:color="000000" w:themeColor="text1"/>
-              <w:right w:val="single" w:sz="8" w:space="0" w:color="000000" w:themeColor="text1"/>
-            </w:tcBorders>
-          </w:tcPr>
           <w:p>
-            <w:pPr>
-              <w:jc w:val="center"/>
-              <w:cnfStyle w:val="000000000000" w:firstRow="0" w:lastRow="0" w:firstColumn="0" w:lastColumn="0" w:oddVBand="0" w:evenVBand="0" w:oddHBand="0" w:evenHBand="0" w:firstRowFirstColumn="0" w:firstRowLastColumn="0" w:lastRowFirstColumn="0" w:lastRowLastColumn="0"/>
-            </w:pPr>
             <w:r>
-              <w:t>2</w:t>
-            </w:r>
-            <w:r>
-              <w:t>5</w:t>
-            </w:r>
-            <w:r>
-              <w:t>.05.2014</w:t>
-            </w:r>
-          </w:p>
-        </w:tc>
-        <w:tc>
-          <w:tcPr>
-            <w:tcW w:w="6212" w:type="dxa"/>
-            <w:tcBorders>
-              <w:left w:val="single" w:sz="8" w:space="0" w:color="000000" w:themeColor="text1"/>
-            </w:tcBorders>
-          </w:tcPr>
-          <w:p>
-            <w:pPr>
-              <w:cnfStyle w:val="000000000000" w:firstRow="0" w:lastRow="0" w:firstColumn="0" w:lastColumn="0" w:oddVBand="0" w:evenVBand="0" w:oddHBand="0" w:evenHBand="0" w:firstRowFirstColumn="0" w:firstRowLastColumn="0" w:lastRowFirstColumn="0" w:lastRowLastColumn="0"/>
-            </w:pPr>
-            <w:r>
-              <w:t>Initiale Version</w:t>
+              <w:rPr>
+                <w:noProof/>
+                <w:lang w:eastAsia="de-DE"/>
+              </w:rPr>
+              <w:drawing>
+                <wp:inline distT="0" distB="0" distL="0" distR="0" wp14:anchorId="6F9BE2A2" wp14:editId="29ECEFC7">
+                  <wp:extent cx="2724612" cy="1700002"/>
+                  <wp:effectExtent l="25400" t="25400" r="19050" b="27305"/>
+                  <wp:docPr id="26" name="Bild 26" descr="HDD:stekoe2000:Desktop:images:anmelden.pdf"/>
+                  <wp:cNvGraphicFramePr>
+                    <a:graphicFrameLocks xmlns:a="http://schemas.openxmlformats.org/drawingml/2006/main" noChangeAspect="1"/>
+                  </wp:cNvGraphicFramePr>
+                  <a:graphic xmlns:a="http://schemas.openxmlformats.org/drawingml/2006/main">
+                    <a:graphicData uri="http://schemas.openxmlformats.org/drawingml/2006/picture">
+                      <pic:pic xmlns:pic="http://schemas.openxmlformats.org/drawingml/2006/picture">
+                        <pic:nvPicPr>
+                          <pic:cNvPr id="0" name="Picture 24" descr="HDD:stekoe2000:Desktop:images:anmelden.pdf"/>
+                          <pic:cNvPicPr>
+                            <a:picLocks noChangeAspect="1" noChangeArrowheads="1"/>
+                          </pic:cNvPicPr>
+                        </pic:nvPicPr>
+                        <pic:blipFill rotWithShape="1">
+                          <a:blip r:embed="rId10">
+                            <a:extLst>
+                              <a:ext uri="{28A0092B-C50C-407E-A947-70E740481C1C}">
+                                <a14:useLocalDpi xmlns:a14="http://schemas.microsoft.com/office/drawing/2010/main" val="0"/>
+                              </a:ext>
+                            </a:extLst>
+                          </a:blip>
+                          <a:srcRect l="25502" t="1870" r="25482" b="5107"/>
+                          <a:stretch/>
+                        </pic:blipFill>
+                        <pic:spPr bwMode="auto">
+                          <a:xfrm>
+                            <a:off x="0" y="0"/>
+                            <a:ext cx="2726519" cy="1701192"/>
+                          </a:xfrm>
+                          <a:prstGeom prst="rect">
+                            <a:avLst/>
+                          </a:prstGeom>
+                          <a:noFill/>
+                          <a:ln w="9525" cap="flat" cmpd="sng" algn="ctr">
+                            <a:solidFill>
+                              <a:srgbClr val="FFFFFF"/>
+                            </a:solidFill>
+                            <a:prstDash val="solid"/>
+                            <a:round/>
+                            <a:headEnd type="none" w="med" len="med"/>
+                            <a:tailEnd type="none" w="med" len="med"/>
+                          </a:ln>
+                          <a:extLst>
+                            <a:ext uri="{53640926-AAD7-44d8-BBD7-CCE9431645EC}">
+                              <a14:shadowObscured xmlns:a14="http://schemas.microsoft.com/office/drawing/2010/main"/>
+                            </a:ext>
+                          </a:extLst>
+                        </pic:spPr>
+                      </pic:pic>
+                    </a:graphicData>
+                  </a:graphic>
+                </wp:inline>
+              </w:drawing>
             </w:r>
           </w:p>
         </w:tc>
@@ -229,1234 +1537,13 @@
     <w:p/>
     <w:p>
       <w:pPr>
-        <w:rPr>
-          <w:rFonts w:eastAsiaTheme="majorEastAsia" w:cstheme="majorBidi"/>
-          <w:b/>
-          <w:bCs/>
-          <w:color w:val="000000" w:themeColor="text1"/>
-          <w:sz w:val="32"/>
-          <w:szCs w:val="32"/>
-        </w:rPr>
-      </w:pPr>
-      <w:r>
-        <w:br w:type="page"/>
-      </w:r>
-    </w:p>
-    <w:p>
-      <w:pPr>
         <w:pStyle w:val="berschrift1"/>
-        <w:numPr>
-          <w:ilvl w:val="0"/>
-          <w:numId w:val="0"/>
-        </w:numPr>
-        <w:ind w:left="360" w:hanging="360"/>
-        <w:rPr>
-          <w:noProof/>
-        </w:rPr>
-      </w:pPr>
-      <w:bookmarkStart w:id="1" w:name="_Toc262415382"/>
-      <w:r>
-        <w:t>Inhaltsverzeichnis</w:t>
-      </w:r>
+      </w:pPr>
+      <w:r>
+        <w:t>Benutzerregistrierung und –anmeldung</w:t>
+      </w:r>
+      <w:bookmarkEnd w:id="0"/>
       <w:bookmarkEnd w:id="1"/>
-      <w:r>
-        <w:fldChar w:fldCharType="begin"/>
-      </w:r>
-      <w:r>
-        <w:instrText xml:space="preserve"> TOC \o "1-3" </w:instrText>
-      </w:r>
-      <w:r>
-        <w:fldChar w:fldCharType="separate"/>
-      </w:r>
-    </w:p>
-    <w:p>
-      <w:pPr>
-        <w:pStyle w:val="Verzeichnis1"/>
-        <w:tabs>
-          <w:tab w:val="right" w:leader="dot" w:pos="8772"/>
-        </w:tabs>
-        <w:rPr>
-          <w:rFonts w:asciiTheme="minorHAnsi" w:hAnsiTheme="minorHAnsi"/>
-          <w:noProof/>
-          <w:lang w:eastAsia="ja-JP"/>
-        </w:rPr>
-      </w:pPr>
-      <w:r>
-        <w:rPr>
-          <w:noProof/>
-        </w:rPr>
-        <w:t>Versionierung</w:t>
-      </w:r>
-      <w:r>
-        <w:rPr>
-          <w:noProof/>
-        </w:rPr>
-        <w:tab/>
-      </w:r>
-      <w:r>
-        <w:rPr>
-          <w:noProof/>
-        </w:rPr>
-        <w:fldChar w:fldCharType="begin"/>
-      </w:r>
-      <w:r>
-        <w:rPr>
-          <w:noProof/>
-        </w:rPr>
-        <w:instrText xml:space="preserve"> PAGEREF _Toc262415381 \h </w:instrText>
-      </w:r>
-      <w:r>
-        <w:rPr>
-          <w:noProof/>
-        </w:rPr>
-      </w:r>
-      <w:r>
-        <w:rPr>
-          <w:noProof/>
-        </w:rPr>
-        <w:fldChar w:fldCharType="separate"/>
-      </w:r>
-      <w:r>
-        <w:rPr>
-          <w:noProof/>
-        </w:rPr>
-        <w:t>2</w:t>
-      </w:r>
-      <w:r>
-        <w:rPr>
-          <w:noProof/>
-        </w:rPr>
-        <w:fldChar w:fldCharType="end"/>
-      </w:r>
-    </w:p>
-    <w:p>
-      <w:pPr>
-        <w:pStyle w:val="Verzeichnis1"/>
-        <w:tabs>
-          <w:tab w:val="right" w:leader="dot" w:pos="8772"/>
-        </w:tabs>
-        <w:rPr>
-          <w:rFonts w:asciiTheme="minorHAnsi" w:hAnsiTheme="minorHAnsi"/>
-          <w:noProof/>
-          <w:lang w:eastAsia="ja-JP"/>
-        </w:rPr>
-      </w:pPr>
-      <w:r>
-        <w:rPr>
-          <w:noProof/>
-        </w:rPr>
-        <w:t>Inhaltsverzeichnis</w:t>
-      </w:r>
-      <w:r>
-        <w:rPr>
-          <w:noProof/>
-        </w:rPr>
-        <w:tab/>
-      </w:r>
-      <w:r>
-        <w:rPr>
-          <w:noProof/>
-        </w:rPr>
-        <w:fldChar w:fldCharType="begin"/>
-      </w:r>
-      <w:r>
-        <w:rPr>
-          <w:noProof/>
-        </w:rPr>
-        <w:instrText xml:space="preserve"> PAGEREF _Toc262415382 \h </w:instrText>
-      </w:r>
-      <w:r>
-        <w:rPr>
-          <w:noProof/>
-        </w:rPr>
-      </w:r>
-      <w:r>
-        <w:rPr>
-          <w:noProof/>
-        </w:rPr>
-        <w:fldChar w:fldCharType="separate"/>
-      </w:r>
-      <w:r>
-        <w:rPr>
-          <w:noProof/>
-        </w:rPr>
-        <w:t>3</w:t>
-      </w:r>
-      <w:r>
-        <w:rPr>
-          <w:noProof/>
-        </w:rPr>
-        <w:fldChar w:fldCharType="end"/>
-      </w:r>
-    </w:p>
-    <w:p>
-      <w:pPr>
-        <w:pStyle w:val="Verzeichnis1"/>
-        <w:tabs>
-          <w:tab w:val="left" w:pos="440"/>
-          <w:tab w:val="right" w:leader="dot" w:pos="8772"/>
-        </w:tabs>
-        <w:rPr>
-          <w:rFonts w:asciiTheme="minorHAnsi" w:hAnsiTheme="minorHAnsi"/>
-          <w:noProof/>
-          <w:lang w:eastAsia="ja-JP"/>
-        </w:rPr>
-      </w:pPr>
-      <w:r>
-        <w:rPr>
-          <w:noProof/>
-        </w:rPr>
-        <w:t>1.</w:t>
-      </w:r>
-      <w:r>
-        <w:rPr>
-          <w:rFonts w:asciiTheme="minorHAnsi" w:hAnsiTheme="minorHAnsi"/>
-          <w:noProof/>
-          <w:lang w:eastAsia="ja-JP"/>
-        </w:rPr>
-        <w:tab/>
-      </w:r>
-      <w:r>
-        <w:rPr>
-          <w:noProof/>
-        </w:rPr>
-        <w:t>Benutzerregistrierung und –anmeldung</w:t>
-      </w:r>
-      <w:r>
-        <w:rPr>
-          <w:noProof/>
-        </w:rPr>
-        <w:tab/>
-      </w:r>
-      <w:r>
-        <w:rPr>
-          <w:noProof/>
-        </w:rPr>
-        <w:fldChar w:fldCharType="begin"/>
-      </w:r>
-      <w:r>
-        <w:rPr>
-          <w:noProof/>
-        </w:rPr>
-        <w:instrText xml:space="preserve"> PAGEREF _Toc262415383 \h </w:instrText>
-      </w:r>
-      <w:r>
-        <w:rPr>
-          <w:noProof/>
-        </w:rPr>
-      </w:r>
-      <w:r>
-        <w:rPr>
-          <w:noProof/>
-        </w:rPr>
-        <w:fldChar w:fldCharType="separate"/>
-      </w:r>
-      <w:r>
-        <w:rPr>
-          <w:noProof/>
-        </w:rPr>
-        <w:t>4</w:t>
-      </w:r>
-      <w:r>
-        <w:rPr>
-          <w:noProof/>
-        </w:rPr>
-        <w:fldChar w:fldCharType="end"/>
-      </w:r>
-    </w:p>
-    <w:p>
-      <w:pPr>
-        <w:pStyle w:val="Verzeichnis2"/>
-        <w:tabs>
-          <w:tab w:val="left" w:pos="640"/>
-          <w:tab w:val="right" w:leader="dot" w:pos="8772"/>
-        </w:tabs>
-        <w:rPr>
-          <w:rFonts w:asciiTheme="minorHAnsi" w:hAnsiTheme="minorHAnsi"/>
-          <w:noProof/>
-          <w:lang w:eastAsia="ja-JP"/>
-        </w:rPr>
-      </w:pPr>
-      <w:r>
-        <w:rPr>
-          <w:noProof/>
-        </w:rPr>
-        <w:t>1.1.</w:t>
-      </w:r>
-      <w:r>
-        <w:rPr>
-          <w:rFonts w:asciiTheme="minorHAnsi" w:hAnsiTheme="minorHAnsi"/>
-          <w:noProof/>
-          <w:lang w:eastAsia="ja-JP"/>
-        </w:rPr>
-        <w:tab/>
-      </w:r>
-      <w:r>
-        <w:rPr>
-          <w:noProof/>
-        </w:rPr>
-        <w:t>Benutzerregistrierung</w:t>
-      </w:r>
-      <w:r>
-        <w:rPr>
-          <w:noProof/>
-        </w:rPr>
-        <w:tab/>
-      </w:r>
-      <w:r>
-        <w:rPr>
-          <w:noProof/>
-        </w:rPr>
-        <w:fldChar w:fldCharType="begin"/>
-      </w:r>
-      <w:r>
-        <w:rPr>
-          <w:noProof/>
-        </w:rPr>
-        <w:instrText xml:space="preserve"> PAGEREF _Toc262415384 \h </w:instrText>
-      </w:r>
-      <w:r>
-        <w:rPr>
-          <w:noProof/>
-        </w:rPr>
-      </w:r>
-      <w:r>
-        <w:rPr>
-          <w:noProof/>
-        </w:rPr>
-        <w:fldChar w:fldCharType="separate"/>
-      </w:r>
-      <w:r>
-        <w:rPr>
-          <w:noProof/>
-        </w:rPr>
-        <w:t>4</w:t>
-      </w:r>
-      <w:r>
-        <w:rPr>
-          <w:noProof/>
-        </w:rPr>
-        <w:fldChar w:fldCharType="end"/>
-      </w:r>
-    </w:p>
-    <w:p>
-      <w:pPr>
-        <w:pStyle w:val="Verzeichnis2"/>
-        <w:tabs>
-          <w:tab w:val="left" w:pos="640"/>
-          <w:tab w:val="right" w:leader="dot" w:pos="8772"/>
-        </w:tabs>
-        <w:rPr>
-          <w:rFonts w:asciiTheme="minorHAnsi" w:hAnsiTheme="minorHAnsi"/>
-          <w:noProof/>
-          <w:lang w:eastAsia="ja-JP"/>
-        </w:rPr>
-      </w:pPr>
-      <w:r>
-        <w:rPr>
-          <w:noProof/>
-        </w:rPr>
-        <w:t>1.2.</w:t>
-      </w:r>
-      <w:r>
-        <w:rPr>
-          <w:rFonts w:asciiTheme="minorHAnsi" w:hAnsiTheme="minorHAnsi"/>
-          <w:noProof/>
-          <w:lang w:eastAsia="ja-JP"/>
-        </w:rPr>
-        <w:tab/>
-      </w:r>
-      <w:r>
-        <w:rPr>
-          <w:noProof/>
-        </w:rPr>
-        <w:t>Benutzeranmeldung</w:t>
-      </w:r>
-      <w:r>
-        <w:rPr>
-          <w:noProof/>
-        </w:rPr>
-        <w:tab/>
-      </w:r>
-      <w:r>
-        <w:rPr>
-          <w:noProof/>
-        </w:rPr>
-        <w:fldChar w:fldCharType="begin"/>
-      </w:r>
-      <w:r>
-        <w:rPr>
-          <w:noProof/>
-        </w:rPr>
-        <w:instrText xml:space="preserve"> PAGEREF _Toc262415385 \h </w:instrText>
-      </w:r>
-      <w:r>
-        <w:rPr>
-          <w:noProof/>
-        </w:rPr>
-      </w:r>
-      <w:r>
-        <w:rPr>
-          <w:noProof/>
-        </w:rPr>
-        <w:fldChar w:fldCharType="separate"/>
-      </w:r>
-      <w:r>
-        <w:rPr>
-          <w:noProof/>
-        </w:rPr>
-        <w:t>4</w:t>
-      </w:r>
-      <w:r>
-        <w:rPr>
-          <w:noProof/>
-        </w:rPr>
-        <w:fldChar w:fldCharType="end"/>
-      </w:r>
-    </w:p>
-    <w:p>
-      <w:pPr>
-        <w:pStyle w:val="Verzeichnis1"/>
-        <w:tabs>
-          <w:tab w:val="left" w:pos="440"/>
-          <w:tab w:val="right" w:leader="dot" w:pos="8772"/>
-        </w:tabs>
-        <w:rPr>
-          <w:rFonts w:asciiTheme="minorHAnsi" w:hAnsiTheme="minorHAnsi"/>
-          <w:noProof/>
-          <w:lang w:eastAsia="ja-JP"/>
-        </w:rPr>
-      </w:pPr>
-      <w:r>
-        <w:rPr>
-          <w:noProof/>
-        </w:rPr>
-        <w:t>2.</w:t>
-      </w:r>
-      <w:r>
-        <w:rPr>
-          <w:rFonts w:asciiTheme="minorHAnsi" w:hAnsiTheme="minorHAnsi"/>
-          <w:noProof/>
-          <w:lang w:eastAsia="ja-JP"/>
-        </w:rPr>
-        <w:tab/>
-      </w:r>
-      <w:r>
-        <w:rPr>
-          <w:noProof/>
-        </w:rPr>
-        <w:t>Projektverwaltung</w:t>
-      </w:r>
-      <w:r>
-        <w:rPr>
-          <w:noProof/>
-        </w:rPr>
-        <w:tab/>
-      </w:r>
-      <w:r>
-        <w:rPr>
-          <w:noProof/>
-        </w:rPr>
-        <w:fldChar w:fldCharType="begin"/>
-      </w:r>
-      <w:r>
-        <w:rPr>
-          <w:noProof/>
-        </w:rPr>
-        <w:instrText xml:space="preserve"> PAGEREF _Toc262415386 \h </w:instrText>
-      </w:r>
-      <w:r>
-        <w:rPr>
-          <w:noProof/>
-        </w:rPr>
-      </w:r>
-      <w:r>
-        <w:rPr>
-          <w:noProof/>
-        </w:rPr>
-        <w:fldChar w:fldCharType="separate"/>
-      </w:r>
-      <w:r>
-        <w:rPr>
-          <w:noProof/>
-        </w:rPr>
-        <w:t>6</w:t>
-      </w:r>
-      <w:r>
-        <w:rPr>
-          <w:noProof/>
-        </w:rPr>
-        <w:fldChar w:fldCharType="end"/>
-      </w:r>
-    </w:p>
-    <w:p>
-      <w:pPr>
-        <w:pStyle w:val="Verzeichnis2"/>
-        <w:tabs>
-          <w:tab w:val="left" w:pos="640"/>
-          <w:tab w:val="right" w:leader="dot" w:pos="8772"/>
-        </w:tabs>
-        <w:rPr>
-          <w:rFonts w:asciiTheme="minorHAnsi" w:hAnsiTheme="minorHAnsi"/>
-          <w:noProof/>
-          <w:lang w:eastAsia="ja-JP"/>
-        </w:rPr>
-      </w:pPr>
-      <w:r>
-        <w:rPr>
-          <w:noProof/>
-        </w:rPr>
-        <w:t>2.1.</w:t>
-      </w:r>
-      <w:r>
-        <w:rPr>
-          <w:rFonts w:asciiTheme="minorHAnsi" w:hAnsiTheme="minorHAnsi"/>
-          <w:noProof/>
-          <w:lang w:eastAsia="ja-JP"/>
-        </w:rPr>
-        <w:tab/>
-      </w:r>
-      <w:r>
-        <w:rPr>
-          <w:noProof/>
-        </w:rPr>
-        <w:t>Projektliste</w:t>
-      </w:r>
-      <w:r>
-        <w:rPr>
-          <w:noProof/>
-        </w:rPr>
-        <w:tab/>
-      </w:r>
-      <w:r>
-        <w:rPr>
-          <w:noProof/>
-        </w:rPr>
-        <w:fldChar w:fldCharType="begin"/>
-      </w:r>
-      <w:r>
-        <w:rPr>
-          <w:noProof/>
-        </w:rPr>
-        <w:instrText xml:space="preserve"> PAGEREF _Toc262415387 \h </w:instrText>
-      </w:r>
-      <w:r>
-        <w:rPr>
-          <w:noProof/>
-        </w:rPr>
-      </w:r>
-      <w:r>
-        <w:rPr>
-          <w:noProof/>
-        </w:rPr>
-        <w:fldChar w:fldCharType="separate"/>
-      </w:r>
-      <w:r>
-        <w:rPr>
-          <w:noProof/>
-        </w:rPr>
-        <w:t>6</w:t>
-      </w:r>
-      <w:r>
-        <w:rPr>
-          <w:noProof/>
-        </w:rPr>
-        <w:fldChar w:fldCharType="end"/>
-      </w:r>
-    </w:p>
-    <w:p>
-      <w:pPr>
-        <w:pStyle w:val="Verzeichnis2"/>
-        <w:tabs>
-          <w:tab w:val="left" w:pos="640"/>
-          <w:tab w:val="right" w:leader="dot" w:pos="8772"/>
-        </w:tabs>
-        <w:rPr>
-          <w:rFonts w:asciiTheme="minorHAnsi" w:hAnsiTheme="minorHAnsi"/>
-          <w:noProof/>
-          <w:lang w:eastAsia="ja-JP"/>
-        </w:rPr>
-      </w:pPr>
-      <w:r>
-        <w:rPr>
-          <w:noProof/>
-        </w:rPr>
-        <w:t>2.2.</w:t>
-      </w:r>
-      <w:r>
-        <w:rPr>
-          <w:rFonts w:asciiTheme="minorHAnsi" w:hAnsiTheme="minorHAnsi"/>
-          <w:noProof/>
-          <w:lang w:eastAsia="ja-JP"/>
-        </w:rPr>
-        <w:tab/>
-      </w:r>
-      <w:r>
-        <w:rPr>
-          <w:noProof/>
-        </w:rPr>
-        <w:t>Projekte erstellen</w:t>
-      </w:r>
-      <w:r>
-        <w:rPr>
-          <w:noProof/>
-        </w:rPr>
-        <w:tab/>
-      </w:r>
-      <w:r>
-        <w:rPr>
-          <w:noProof/>
-        </w:rPr>
-        <w:fldChar w:fldCharType="begin"/>
-      </w:r>
-      <w:r>
-        <w:rPr>
-          <w:noProof/>
-        </w:rPr>
-        <w:instrText xml:space="preserve"> PAGEREF _Toc262415388 \h </w:instrText>
-      </w:r>
-      <w:r>
-        <w:rPr>
-          <w:noProof/>
-        </w:rPr>
-      </w:r>
-      <w:r>
-        <w:rPr>
-          <w:noProof/>
-        </w:rPr>
-        <w:fldChar w:fldCharType="separate"/>
-      </w:r>
-      <w:r>
-        <w:rPr>
-          <w:noProof/>
-        </w:rPr>
-        <w:t>6</w:t>
-      </w:r>
-      <w:r>
-        <w:rPr>
-          <w:noProof/>
-        </w:rPr>
-        <w:fldChar w:fldCharType="end"/>
-      </w:r>
-    </w:p>
-    <w:p>
-      <w:pPr>
-        <w:pStyle w:val="Verzeichnis2"/>
-        <w:tabs>
-          <w:tab w:val="left" w:pos="640"/>
-          <w:tab w:val="right" w:leader="dot" w:pos="8772"/>
-        </w:tabs>
-        <w:rPr>
-          <w:rFonts w:asciiTheme="minorHAnsi" w:hAnsiTheme="minorHAnsi"/>
-          <w:noProof/>
-          <w:lang w:eastAsia="ja-JP"/>
-        </w:rPr>
-      </w:pPr>
-      <w:r>
-        <w:rPr>
-          <w:noProof/>
-        </w:rPr>
-        <w:t>2.3.</w:t>
-      </w:r>
-      <w:r>
-        <w:rPr>
-          <w:rFonts w:asciiTheme="minorHAnsi" w:hAnsiTheme="minorHAnsi"/>
-          <w:noProof/>
-          <w:lang w:eastAsia="ja-JP"/>
-        </w:rPr>
-        <w:tab/>
-      </w:r>
-      <w:r>
-        <w:rPr>
-          <w:noProof/>
-        </w:rPr>
-        <w:t>Projektübersicht</w:t>
-      </w:r>
-      <w:r>
-        <w:rPr>
-          <w:noProof/>
-        </w:rPr>
-        <w:tab/>
-      </w:r>
-      <w:r>
-        <w:rPr>
-          <w:noProof/>
-        </w:rPr>
-        <w:fldChar w:fldCharType="begin"/>
-      </w:r>
-      <w:r>
-        <w:rPr>
-          <w:noProof/>
-        </w:rPr>
-        <w:instrText xml:space="preserve"> PAGEREF _Toc262415389 \h </w:instrText>
-      </w:r>
-      <w:r>
-        <w:rPr>
-          <w:noProof/>
-        </w:rPr>
-      </w:r>
-      <w:r>
-        <w:rPr>
-          <w:noProof/>
-        </w:rPr>
-        <w:fldChar w:fldCharType="separate"/>
-      </w:r>
-      <w:r>
-        <w:rPr>
-          <w:noProof/>
-        </w:rPr>
-        <w:t>7</w:t>
-      </w:r>
-      <w:r>
-        <w:rPr>
-          <w:noProof/>
-        </w:rPr>
-        <w:fldChar w:fldCharType="end"/>
-      </w:r>
-    </w:p>
-    <w:p>
-      <w:pPr>
-        <w:pStyle w:val="Verzeichnis3"/>
-        <w:tabs>
-          <w:tab w:val="left" w:pos="840"/>
-          <w:tab w:val="right" w:leader="dot" w:pos="8772"/>
-        </w:tabs>
-        <w:rPr>
-          <w:rFonts w:asciiTheme="minorHAnsi" w:hAnsiTheme="minorHAnsi"/>
-          <w:noProof/>
-          <w:lang w:eastAsia="ja-JP"/>
-        </w:rPr>
-      </w:pPr>
-      <w:r>
-        <w:rPr>
-          <w:noProof/>
-        </w:rPr>
-        <w:t>2.3.1.</w:t>
-      </w:r>
-      <w:r>
-        <w:rPr>
-          <w:rFonts w:asciiTheme="minorHAnsi" w:hAnsiTheme="minorHAnsi"/>
-          <w:noProof/>
-          <w:lang w:eastAsia="ja-JP"/>
-        </w:rPr>
-        <w:tab/>
-      </w:r>
-      <w:r>
-        <w:rPr>
-          <w:noProof/>
-        </w:rPr>
-        <w:t>Projekt bearbeiten</w:t>
-      </w:r>
-      <w:r>
-        <w:rPr>
-          <w:noProof/>
-        </w:rPr>
-        <w:tab/>
-      </w:r>
-      <w:r>
-        <w:rPr>
-          <w:noProof/>
-        </w:rPr>
-        <w:fldChar w:fldCharType="begin"/>
-      </w:r>
-      <w:r>
-        <w:rPr>
-          <w:noProof/>
-        </w:rPr>
-        <w:instrText xml:space="preserve"> PAGEREF _Toc262415390 \h </w:instrText>
-      </w:r>
-      <w:r>
-        <w:rPr>
-          <w:noProof/>
-        </w:rPr>
-      </w:r>
-      <w:r>
-        <w:rPr>
-          <w:noProof/>
-        </w:rPr>
-        <w:fldChar w:fldCharType="separate"/>
-      </w:r>
-      <w:r>
-        <w:rPr>
-          <w:noProof/>
-        </w:rPr>
-        <w:t>8</w:t>
-      </w:r>
-      <w:r>
-        <w:rPr>
-          <w:noProof/>
-        </w:rPr>
-        <w:fldChar w:fldCharType="end"/>
-      </w:r>
-    </w:p>
-    <w:p>
-      <w:pPr>
-        <w:pStyle w:val="Verzeichnis3"/>
-        <w:tabs>
-          <w:tab w:val="left" w:pos="840"/>
-          <w:tab w:val="right" w:leader="dot" w:pos="8772"/>
-        </w:tabs>
-        <w:rPr>
-          <w:rFonts w:asciiTheme="minorHAnsi" w:hAnsiTheme="minorHAnsi"/>
-          <w:noProof/>
-          <w:lang w:eastAsia="ja-JP"/>
-        </w:rPr>
-      </w:pPr>
-      <w:r>
-        <w:rPr>
-          <w:noProof/>
-        </w:rPr>
-        <w:t>2.3.2.</w:t>
-      </w:r>
-      <w:r>
-        <w:rPr>
-          <w:rFonts w:asciiTheme="minorHAnsi" w:hAnsiTheme="minorHAnsi"/>
-          <w:noProof/>
-          <w:lang w:eastAsia="ja-JP"/>
-        </w:rPr>
-        <w:tab/>
-      </w:r>
-      <w:r>
-        <w:rPr>
-          <w:noProof/>
-        </w:rPr>
-        <w:t>Mitgleider bearbeiten</w:t>
-      </w:r>
-      <w:r>
-        <w:rPr>
-          <w:noProof/>
-        </w:rPr>
-        <w:tab/>
-      </w:r>
-      <w:r>
-        <w:rPr>
-          <w:noProof/>
-        </w:rPr>
-        <w:fldChar w:fldCharType="begin"/>
-      </w:r>
-      <w:r>
-        <w:rPr>
-          <w:noProof/>
-        </w:rPr>
-        <w:instrText xml:space="preserve"> PAGEREF _Toc262415391 \h </w:instrText>
-      </w:r>
-      <w:r>
-        <w:rPr>
-          <w:noProof/>
-        </w:rPr>
-      </w:r>
-      <w:r>
-        <w:rPr>
-          <w:noProof/>
-        </w:rPr>
-        <w:fldChar w:fldCharType="separate"/>
-      </w:r>
-      <w:r>
-        <w:rPr>
-          <w:noProof/>
-        </w:rPr>
-        <w:t>8</w:t>
-      </w:r>
-      <w:r>
-        <w:rPr>
-          <w:noProof/>
-        </w:rPr>
-        <w:fldChar w:fldCharType="end"/>
-      </w:r>
-    </w:p>
-    <w:p>
-      <w:pPr>
-        <w:pStyle w:val="Verzeichnis3"/>
-        <w:tabs>
-          <w:tab w:val="left" w:pos="840"/>
-          <w:tab w:val="right" w:leader="dot" w:pos="8772"/>
-        </w:tabs>
-        <w:rPr>
-          <w:rFonts w:asciiTheme="minorHAnsi" w:hAnsiTheme="minorHAnsi"/>
-          <w:noProof/>
-          <w:lang w:eastAsia="ja-JP"/>
-        </w:rPr>
-      </w:pPr>
-      <w:r>
-        <w:rPr>
-          <w:noProof/>
-        </w:rPr>
-        <w:t>2.3.3.</w:t>
-      </w:r>
-      <w:r>
-        <w:rPr>
-          <w:rFonts w:asciiTheme="minorHAnsi" w:hAnsiTheme="minorHAnsi"/>
-          <w:noProof/>
-          <w:lang w:eastAsia="ja-JP"/>
-        </w:rPr>
-        <w:tab/>
-      </w:r>
-      <w:r>
-        <w:rPr>
-          <w:noProof/>
-        </w:rPr>
-        <w:t>Projektrollen bearbeiten</w:t>
-      </w:r>
-      <w:r>
-        <w:rPr>
-          <w:noProof/>
-        </w:rPr>
-        <w:tab/>
-      </w:r>
-      <w:r>
-        <w:rPr>
-          <w:noProof/>
-        </w:rPr>
-        <w:fldChar w:fldCharType="begin"/>
-      </w:r>
-      <w:r>
-        <w:rPr>
-          <w:noProof/>
-        </w:rPr>
-        <w:instrText xml:space="preserve"> PAGEREF _Toc262415392 \h </w:instrText>
-      </w:r>
-      <w:r>
-        <w:rPr>
-          <w:noProof/>
-        </w:rPr>
-      </w:r>
-      <w:r>
-        <w:rPr>
-          <w:noProof/>
-        </w:rPr>
-        <w:fldChar w:fldCharType="separate"/>
-      </w:r>
-      <w:r>
-        <w:rPr>
-          <w:noProof/>
-        </w:rPr>
-        <w:t>9</w:t>
-      </w:r>
-      <w:r>
-        <w:rPr>
-          <w:noProof/>
-        </w:rPr>
-        <w:fldChar w:fldCharType="end"/>
-      </w:r>
-    </w:p>
-    <w:p>
-      <w:pPr>
-        <w:pStyle w:val="Verzeichnis3"/>
-        <w:tabs>
-          <w:tab w:val="left" w:pos="840"/>
-          <w:tab w:val="right" w:leader="dot" w:pos="8772"/>
-        </w:tabs>
-        <w:rPr>
-          <w:rFonts w:asciiTheme="minorHAnsi" w:hAnsiTheme="minorHAnsi"/>
-          <w:noProof/>
-          <w:lang w:eastAsia="ja-JP"/>
-        </w:rPr>
-      </w:pPr>
-      <w:r>
-        <w:rPr>
-          <w:noProof/>
-        </w:rPr>
-        <w:t>2.3.4.</w:t>
-      </w:r>
-      <w:r>
-        <w:rPr>
-          <w:rFonts w:asciiTheme="minorHAnsi" w:hAnsiTheme="minorHAnsi"/>
-          <w:noProof/>
-          <w:lang w:eastAsia="ja-JP"/>
-        </w:rPr>
-        <w:tab/>
-      </w:r>
-      <w:r>
-        <w:rPr>
-          <w:noProof/>
-        </w:rPr>
-        <w:t>Datei(en) hochladen</w:t>
-      </w:r>
-      <w:r>
-        <w:rPr>
-          <w:noProof/>
-        </w:rPr>
-        <w:tab/>
-      </w:r>
-      <w:r>
-        <w:rPr>
-          <w:noProof/>
-        </w:rPr>
-        <w:fldChar w:fldCharType="begin"/>
-      </w:r>
-      <w:r>
-        <w:rPr>
-          <w:noProof/>
-        </w:rPr>
-        <w:instrText xml:space="preserve"> PAGEREF _Toc262415393 \h </w:instrText>
-      </w:r>
-      <w:r>
-        <w:rPr>
-          <w:noProof/>
-        </w:rPr>
-      </w:r>
-      <w:r>
-        <w:rPr>
-          <w:noProof/>
-        </w:rPr>
-        <w:fldChar w:fldCharType="separate"/>
-      </w:r>
-      <w:r>
-        <w:rPr>
-          <w:noProof/>
-        </w:rPr>
-        <w:t>10</w:t>
-      </w:r>
-      <w:r>
-        <w:rPr>
-          <w:noProof/>
-        </w:rPr>
-        <w:fldChar w:fldCharType="end"/>
-      </w:r>
-    </w:p>
-    <w:p>
-      <w:pPr>
-        <w:pStyle w:val="Verzeichnis3"/>
-        <w:tabs>
-          <w:tab w:val="left" w:pos="840"/>
-          <w:tab w:val="right" w:leader="dot" w:pos="8772"/>
-        </w:tabs>
-        <w:rPr>
-          <w:rFonts w:asciiTheme="minorHAnsi" w:hAnsiTheme="minorHAnsi"/>
-          <w:noProof/>
-          <w:lang w:eastAsia="ja-JP"/>
-        </w:rPr>
-      </w:pPr>
-      <w:r>
-        <w:rPr>
-          <w:noProof/>
-        </w:rPr>
-        <w:t>2.3.5.</w:t>
-      </w:r>
-      <w:r>
-        <w:rPr>
-          <w:rFonts w:asciiTheme="minorHAnsi" w:hAnsiTheme="minorHAnsi"/>
-          <w:noProof/>
-          <w:lang w:eastAsia="ja-JP"/>
-        </w:rPr>
-        <w:tab/>
-      </w:r>
-      <w:r>
-        <w:rPr>
-          <w:noProof/>
-        </w:rPr>
-        <w:t>Kriterienkatalog</w:t>
-      </w:r>
-      <w:r>
-        <w:rPr>
-          <w:noProof/>
-        </w:rPr>
-        <w:tab/>
-      </w:r>
-      <w:r>
-        <w:rPr>
-          <w:noProof/>
-        </w:rPr>
-        <w:fldChar w:fldCharType="begin"/>
-      </w:r>
-      <w:r>
-        <w:rPr>
-          <w:noProof/>
-        </w:rPr>
-        <w:instrText xml:space="preserve"> PAGEREF _Toc262415394 \h </w:instrText>
-      </w:r>
-      <w:r>
-        <w:rPr>
-          <w:noProof/>
-        </w:rPr>
-      </w:r>
-      <w:r>
-        <w:rPr>
-          <w:noProof/>
-        </w:rPr>
-        <w:fldChar w:fldCharType="separate"/>
-      </w:r>
-      <w:r>
-        <w:rPr>
-          <w:noProof/>
-        </w:rPr>
-        <w:t>11</w:t>
-      </w:r>
-      <w:r>
-        <w:rPr>
-          <w:noProof/>
-        </w:rPr>
-        <w:fldChar w:fldCharType="end"/>
-      </w:r>
-    </w:p>
-    <w:p>
-      <w:pPr>
-        <w:pStyle w:val="Verzeichnis3"/>
-        <w:tabs>
-          <w:tab w:val="left" w:pos="840"/>
-          <w:tab w:val="right" w:leader="dot" w:pos="8772"/>
-        </w:tabs>
-        <w:rPr>
-          <w:rFonts w:asciiTheme="minorHAnsi" w:hAnsiTheme="minorHAnsi"/>
-          <w:noProof/>
-          <w:lang w:eastAsia="ja-JP"/>
-        </w:rPr>
-      </w:pPr>
-      <w:r>
-        <w:rPr>
-          <w:noProof/>
-        </w:rPr>
-        <w:t>2.3.6.</w:t>
-      </w:r>
-      <w:r>
-        <w:rPr>
-          <w:rFonts w:asciiTheme="minorHAnsi" w:hAnsiTheme="minorHAnsi"/>
-          <w:noProof/>
-          <w:lang w:eastAsia="ja-JP"/>
-        </w:rPr>
-        <w:tab/>
-      </w:r>
-      <w:r>
-        <w:rPr>
-          <w:noProof/>
-        </w:rPr>
-        <w:t>Bewertung des Projekts</w:t>
-      </w:r>
-      <w:r>
-        <w:rPr>
-          <w:noProof/>
-        </w:rPr>
-        <w:tab/>
-      </w:r>
-      <w:r>
-        <w:rPr>
-          <w:noProof/>
-        </w:rPr>
-        <w:fldChar w:fldCharType="begin"/>
-      </w:r>
-      <w:r>
-        <w:rPr>
-          <w:noProof/>
-        </w:rPr>
-        <w:instrText xml:space="preserve"> PAGEREF _Toc262415395 \h </w:instrText>
-      </w:r>
-      <w:r>
-        <w:rPr>
-          <w:noProof/>
-        </w:rPr>
-      </w:r>
-      <w:r>
-        <w:rPr>
-          <w:noProof/>
-        </w:rPr>
-        <w:fldChar w:fldCharType="separate"/>
-      </w:r>
-      <w:r>
-        <w:rPr>
-          <w:noProof/>
-        </w:rPr>
-        <w:t>11</w:t>
-      </w:r>
-      <w:r>
-        <w:rPr>
-          <w:noProof/>
-        </w:rPr>
-        <w:fldChar w:fldCharType="end"/>
-      </w:r>
-    </w:p>
-    <w:p>
-      <w:pPr>
-        <w:pStyle w:val="Verzeichnis3"/>
-        <w:tabs>
-          <w:tab w:val="left" w:pos="840"/>
-          <w:tab w:val="right" w:leader="dot" w:pos="8772"/>
-        </w:tabs>
-        <w:rPr>
-          <w:rFonts w:asciiTheme="minorHAnsi" w:hAnsiTheme="minorHAnsi"/>
-          <w:noProof/>
-          <w:lang w:eastAsia="ja-JP"/>
-        </w:rPr>
-      </w:pPr>
-      <w:r>
-        <w:rPr>
-          <w:noProof/>
-        </w:rPr>
-        <w:t>2.3.7.</w:t>
-      </w:r>
-      <w:r>
-        <w:rPr>
-          <w:rFonts w:asciiTheme="minorHAnsi" w:hAnsiTheme="minorHAnsi"/>
-          <w:noProof/>
-          <w:lang w:eastAsia="ja-JP"/>
-        </w:rPr>
-        <w:tab/>
-      </w:r>
-      <w:r>
-        <w:rPr>
-          <w:noProof/>
-        </w:rPr>
-        <w:t>Evaluationsergebnisse</w:t>
-      </w:r>
-      <w:r>
-        <w:rPr>
-          <w:noProof/>
-        </w:rPr>
-        <w:tab/>
-      </w:r>
-      <w:r>
-        <w:rPr>
-          <w:noProof/>
-        </w:rPr>
-        <w:fldChar w:fldCharType="begin"/>
-      </w:r>
-      <w:r>
-        <w:rPr>
-          <w:noProof/>
-        </w:rPr>
-        <w:instrText xml:space="preserve"> PAGEREF _Toc262415396 \h </w:instrText>
-      </w:r>
-      <w:r>
-        <w:rPr>
-          <w:noProof/>
-        </w:rPr>
-      </w:r>
-      <w:r>
-        <w:rPr>
-          <w:noProof/>
-        </w:rPr>
-        <w:fldChar w:fldCharType="separate"/>
-      </w:r>
-      <w:r>
-        <w:rPr>
-          <w:noProof/>
-        </w:rPr>
-        <w:t>12</w:t>
-      </w:r>
-      <w:r>
-        <w:rPr>
-          <w:noProof/>
-        </w:rPr>
-        <w:fldChar w:fldCharType="end"/>
-      </w:r>
-    </w:p>
-    <w:p>
-      <w:r>
-        <w:fldChar w:fldCharType="end"/>
-      </w:r>
-    </w:p>
-    <w:p>
-      <w:r>
-        <w:br w:type="page"/>
-      </w:r>
-    </w:p>
-    <w:p>
-      <w:pPr>
-        <w:pStyle w:val="berschrift1"/>
-      </w:pPr>
-      <w:bookmarkStart w:id="2" w:name="_Toc262415383"/>
-      <w:r>
-        <w:t>Benutzerregistrierung und –anmeldung</w:t>
-      </w:r>
       <w:bookmarkEnd w:id="2"/>
     </w:p>
     <w:p>
@@ -1464,176 +1551,85 @@
         <w:pStyle w:val="berschrift2"/>
       </w:pPr>
       <w:bookmarkStart w:id="3" w:name="_Toc262415384"/>
+      <w:bookmarkStart w:id="4" w:name="_Toc262541806"/>
+      <w:bookmarkStart w:id="5" w:name="_Toc262541869"/>
       <w:r>
         <w:t>Benutzerregistrierung</w:t>
       </w:r>
       <w:bookmarkEnd w:id="3"/>
-    </w:p>
-    <w:p>
-      <w:r>
-        <w:t>Um sich am System zu registrieren,müssen alle im Registrierungsformular mit einem * gekennzeichneten Felder ausgefüllt und anschließend das Formular abgesendet werden. Der Benutzer erhält eine E-Mail mit weiteren Informationen an die von ihm eingegebene E-Mail-Adresse. Sie beinhaltet u.a. einen Link, um den neu erstellten Zugang zu aktivieren.</w:t>
-      </w:r>
-    </w:p>
-    <w:p>
-      <w:r>
-        <w:rPr>
-          <w:noProof/>
-          <w:lang w:eastAsia="de-DE"/>
-        </w:rPr>
-        <w:drawing>
-          <wp:inline distT="0" distB="0" distL="0" distR="0" wp14:anchorId="67A433C2" wp14:editId="1801E864">
-            <wp:extent cx="5562600" cy="2908300"/>
-            <wp:effectExtent l="25400" t="25400" r="25400" b="38100"/>
-            <wp:docPr id="27" name="Bild 27" descr="HDD:stekoe2000:Desktop:images:registrieren.pdf"/>
-            <wp:cNvGraphicFramePr>
-              <a:graphicFrameLocks xmlns:a="http://schemas.openxmlformats.org/drawingml/2006/main" noChangeAspect="1"/>
-            </wp:cNvGraphicFramePr>
-            <a:graphic xmlns:a="http://schemas.openxmlformats.org/drawingml/2006/main">
-              <a:graphicData uri="http://schemas.openxmlformats.org/drawingml/2006/picture">
-                <pic:pic xmlns:pic="http://schemas.openxmlformats.org/drawingml/2006/picture">
-                  <pic:nvPicPr>
-                    <pic:cNvPr id="0" name="Picture 25" descr="HDD:stekoe2000:Desktop:images:registrieren.pdf"/>
-                    <pic:cNvPicPr>
-                      <a:picLocks noChangeAspect="1" noChangeArrowheads="1"/>
-                    </pic:cNvPicPr>
-                  </pic:nvPicPr>
-                  <pic:blipFill>
-                    <a:blip r:embed="rId9">
-                      <a:extLst>
-                        <a:ext uri="{28A0092B-C50C-407E-A947-70E740481C1C}">
-                          <a14:useLocalDpi xmlns:a14="http://schemas.microsoft.com/office/drawing/2010/main" val="0"/>
-                        </a:ext>
-                      </a:extLst>
-                    </a:blip>
-                    <a:srcRect/>
-                    <a:stretch>
-                      <a:fillRect/>
-                    </a:stretch>
-                  </pic:blipFill>
-                  <pic:spPr bwMode="auto">
-                    <a:xfrm>
-                      <a:off x="0" y="0"/>
-                      <a:ext cx="5562600" cy="2908300"/>
-                    </a:xfrm>
-                    <a:prstGeom prst="rect">
-                      <a:avLst/>
-                    </a:prstGeom>
-                    <a:noFill/>
-                    <a:ln>
-                      <a:solidFill>
-                        <a:srgbClr val="FFFFFF"/>
-                      </a:solidFill>
-                    </a:ln>
-                  </pic:spPr>
-                </pic:pic>
-              </a:graphicData>
-            </a:graphic>
-          </wp:inline>
-        </w:drawing>
-      </w:r>
-    </w:p>
-    <w:p>
-      <w:r>
-        <w:t>Nach der Registrierung und Aktivierung des Zugangs kann sich der Benutzer am System anmelden.</w:t>
-      </w:r>
-      <w:bookmarkStart w:id="4" w:name="_GoBack"/>
       <w:bookmarkEnd w:id="4"/>
-    </w:p>
-    <w:p>
-      <w:pPr>
-        <w:pStyle w:val="berschrift2"/>
-      </w:pPr>
-      <w:bookmarkStart w:id="5" w:name="_Toc262415385"/>
-      <w:r>
-        <w:t>Benutzeranmeldung</w:t>
-      </w:r>
       <w:bookmarkEnd w:id="5"/>
     </w:p>
     <w:p>
       <w:r>
-        <w:t xml:space="preserve">Um sich am System anmelden zu können, ruft der Benutzer das Anmeldeformular auf. </w:t>
-      </w:r>
-      <w:r>
-        <w:t>Dort kann der Benutzer sich unter Eingabe seines gewählten Benutzernames oder der E-Mail-Adresse und dem gewählten Passwort am System anmelden. Sollte ein Fehler bei der Anmeldung auftreten, wird der Anwender hierüber informiert.</w:t>
+        <w:t>Um sich am System zu registrieren,müssen alle im Registrierungsformular mit einem * gekennzeichneten Felder ausgefüllt und anschließend das Formular abgesendet werden. Der Benutzer erhält eine E-Mail mit weiteren Informationen an die von ihm eingegebene E-Mail-Adresse. Sie beinhaltet u.a. einen Link, um den neu erstellten Zugang zu aktivieren.</w:t>
+      </w:r>
+    </w:p>
+    <w:p/>
+    <w:p>
+      <w:r>
+        <w:t>Nach der Registrierung und Aktivierung des Zugangs kann sich der Benutzer am System anmelden.</w:t>
       </w:r>
     </w:p>
     <w:p>
-      <w:r>
-        <w:rPr>
-          <w:noProof/>
-          <w:lang w:eastAsia="de-DE"/>
-        </w:rPr>
-        <w:drawing>
-          <wp:inline distT="0" distB="0" distL="0" distR="0" wp14:anchorId="4DD7E7D4" wp14:editId="4B9A9095">
-            <wp:extent cx="5562600" cy="1828800"/>
-            <wp:effectExtent l="25400" t="25400" r="25400" b="25400"/>
-            <wp:docPr id="26" name="Bild 26" descr="HDD:stekoe2000:Desktop:images:anmelden.pdf"/>
-            <wp:cNvGraphicFramePr>
-              <a:graphicFrameLocks xmlns:a="http://schemas.openxmlformats.org/drawingml/2006/main" noChangeAspect="1"/>
-            </wp:cNvGraphicFramePr>
-            <a:graphic xmlns:a="http://schemas.openxmlformats.org/drawingml/2006/main">
-              <a:graphicData uri="http://schemas.openxmlformats.org/drawingml/2006/picture">
-                <pic:pic xmlns:pic="http://schemas.openxmlformats.org/drawingml/2006/picture">
-                  <pic:nvPicPr>
-                    <pic:cNvPr id="0" name="Picture 24" descr="HDD:stekoe2000:Desktop:images:anmelden.pdf"/>
-                    <pic:cNvPicPr>
-                      <a:picLocks noChangeAspect="1" noChangeArrowheads="1"/>
-                    </pic:cNvPicPr>
-                  </pic:nvPicPr>
-                  <pic:blipFill>
-                    <a:blip r:embed="rId10">
-                      <a:extLst>
-                        <a:ext uri="{28A0092B-C50C-407E-A947-70E740481C1C}">
-                          <a14:useLocalDpi xmlns:a14="http://schemas.microsoft.com/office/drawing/2010/main" val="0"/>
-                        </a:ext>
-                      </a:extLst>
-                    </a:blip>
-                    <a:srcRect/>
-                    <a:stretch>
-                      <a:fillRect/>
-                    </a:stretch>
-                  </pic:blipFill>
-                  <pic:spPr bwMode="auto">
-                    <a:xfrm>
-                      <a:off x="0" y="0"/>
-                      <a:ext cx="5562600" cy="1828800"/>
-                    </a:xfrm>
-                    <a:prstGeom prst="rect">
-                      <a:avLst/>
-                    </a:prstGeom>
-                    <a:noFill/>
-                    <a:ln>
-                      <a:solidFill>
-                        <a:srgbClr val="FFFFFF"/>
-                      </a:solidFill>
-                    </a:ln>
-                  </pic:spPr>
-                </pic:pic>
-              </a:graphicData>
-            </a:graphic>
-          </wp:inline>
-        </w:drawing>
-      </w:r>
+      <w:pPr>
+        <w:pStyle w:val="berschrift2"/>
+      </w:pPr>
+      <w:bookmarkStart w:id="6" w:name="_Toc262415385"/>
+      <w:bookmarkStart w:id="7" w:name="_Toc262541807"/>
+      <w:bookmarkStart w:id="8" w:name="_Toc262541870"/>
+      <w:r>
+        <w:t>Benutzeranmeldung</w:t>
+      </w:r>
+      <w:bookmarkEnd w:id="6"/>
+      <w:bookmarkEnd w:id="7"/>
+      <w:bookmarkEnd w:id="8"/>
     </w:p>
     <w:p>
-      <w:pPr>
-        <w:pStyle w:val="berschrift1"/>
-      </w:pPr>
-      <w:bookmarkStart w:id="6" w:name="_Toc262415386"/>
-      <w:r>
-        <w:t>Projektverwaltung</w:t>
-      </w:r>
-      <w:bookmarkEnd w:id="6"/>
+      <w:r>
+        <w:t>Um sich am System anmelden zu können</w:t>
+      </w:r>
+      <w:proofErr w:type="gramStart"/>
+      <w:r>
+        <w:t>, ruft</w:t>
+      </w:r>
+      <w:proofErr w:type="gramEnd"/>
+      <w:r>
+        <w:t xml:space="preserve"> der Benutzer das Anmeldeformular auf. </w:t>
+      </w:r>
+      <w:r>
+        <w:t>Dort kann der Benutzer sich unter Eingabe seines gewählten Benutzernames oder der E-Mail-Adresse und dem gewählten Passwort am System anmelden. Sollte ein Fehler bei der Anmeldung auftreten, wird der Anwender hierüber informiert.</w:t>
+      </w:r>
     </w:p>
     <w:p>
       <w:pPr>
+        <w:pStyle w:val="berschrift1"/>
+      </w:pPr>
+      <w:bookmarkStart w:id="9" w:name="_Toc262415386"/>
+      <w:bookmarkStart w:id="10" w:name="_Toc262541808"/>
+      <w:bookmarkStart w:id="11" w:name="_Toc262541871"/>
+      <w:bookmarkStart w:id="12" w:name="_GoBack"/>
+      <w:bookmarkEnd w:id="12"/>
+      <w:r>
+        <w:t>Projektverwaltung</w:t>
+      </w:r>
+      <w:bookmarkEnd w:id="9"/>
+      <w:bookmarkEnd w:id="10"/>
+      <w:bookmarkEnd w:id="11"/>
+    </w:p>
+    <w:p>
+      <w:pPr>
         <w:pStyle w:val="berschrift2"/>
       </w:pPr>
-      <w:bookmarkStart w:id="7" w:name="_Toc262415387"/>
+      <w:bookmarkStart w:id="13" w:name="_Toc262415387"/>
+      <w:bookmarkStart w:id="14" w:name="_Toc262541809"/>
+      <w:bookmarkStart w:id="15" w:name="_Toc262541872"/>
       <w:r>
         <w:t>Projektliste</w:t>
       </w:r>
-      <w:bookmarkEnd w:id="7"/>
+      <w:bookmarkEnd w:id="13"/>
+      <w:bookmarkEnd w:id="14"/>
+      <w:bookmarkEnd w:id="15"/>
     </w:p>
     <w:p>
       <w:r>
@@ -1702,11 +1698,15 @@
       <w:pPr>
         <w:pStyle w:val="berschrift2"/>
       </w:pPr>
-      <w:bookmarkStart w:id="8" w:name="_Toc262415388"/>
+      <w:bookmarkStart w:id="16" w:name="_Toc262415388"/>
+      <w:bookmarkStart w:id="17" w:name="_Toc262541810"/>
+      <w:bookmarkStart w:id="18" w:name="_Toc262541873"/>
       <w:r>
         <w:t>Projekte erstellen</w:t>
       </w:r>
-      <w:bookmarkEnd w:id="8"/>
+      <w:bookmarkEnd w:id="16"/>
+      <w:bookmarkEnd w:id="17"/>
+      <w:bookmarkEnd w:id="18"/>
     </w:p>
     <w:p>
       <w:r>
@@ -1775,15 +1775,27 @@
       <w:pPr>
         <w:pStyle w:val="berschrift2"/>
       </w:pPr>
-      <w:bookmarkStart w:id="9" w:name="_Toc262415389"/>
+      <w:bookmarkStart w:id="19" w:name="_Toc262415389"/>
+      <w:bookmarkStart w:id="20" w:name="_Toc262541811"/>
+      <w:bookmarkStart w:id="21" w:name="_Toc262541874"/>
       <w:r>
         <w:t>Projektübersicht</w:t>
       </w:r>
-      <w:bookmarkEnd w:id="9"/>
+      <w:bookmarkEnd w:id="19"/>
+      <w:bookmarkEnd w:id="20"/>
+      <w:bookmarkEnd w:id="21"/>
     </w:p>
     <w:p>
       <w:r>
-        <w:t>Die Projektübersicht gibt eine kompakte Sicht auf wichtige Informationen rund um ein Projekt. Hier wird der Name und die Beschreibung des Projekts angezeigt. Zudem befindet sich eine vollständige Liste aller dem Projekt zugeordneten Benutzer im unteren Bereich der Seite.</w:t>
+        <w:t xml:space="preserve">Die Projektübersicht gibt eine kompakte Sicht auf wichtige Informationen rund um ein Projekt. </w:t>
+      </w:r>
+      <w:proofErr w:type="gramStart"/>
+      <w:r>
+        <w:t>Hier wird der Name und die Beschreibung des Projekts angezeigt.</w:t>
+      </w:r>
+      <w:proofErr w:type="gramEnd"/>
+      <w:r>
+        <w:t xml:space="preserve"> Zudem befindet sich eine vollständige Liste aller dem Projekt zugeordneten Benutzer im unteren Bereich der Seite.</w:t>
       </w:r>
     </w:p>
     <w:p>
@@ -1848,16 +1860,25 @@
       <w:pPr>
         <w:pStyle w:val="berschrift3"/>
       </w:pPr>
-      <w:bookmarkStart w:id="10" w:name="_Toc262415390"/>
+      <w:bookmarkStart w:id="22" w:name="_Toc262415390"/>
+      <w:bookmarkStart w:id="23" w:name="_Toc262541812"/>
+      <w:bookmarkStart w:id="24" w:name="_Toc262541875"/>
       <w:r>
         <w:t>Projekt bearbeiten</w:t>
       </w:r>
-      <w:bookmarkEnd w:id="10"/>
+      <w:bookmarkEnd w:id="22"/>
+      <w:bookmarkEnd w:id="23"/>
+      <w:bookmarkEnd w:id="24"/>
     </w:p>
     <w:p>
       <w:r>
-        <w:t>Die Seite „Projekt bearbeiten“ erlaubt es einem autorisierten Benutzer Details eines Projekts zu bearbeiten. Dies sind beispielsweise der Name des Projekts, sowie dessen Beschreibung und der Status.</w:t>
-      </w:r>
+        <w:t xml:space="preserve">Die Seite „Projekt bearbeiten“ erlaubt es einem autorisierten Benutzer Details eines Projekts zu bearbeiten. </w:t>
+      </w:r>
+      <w:proofErr w:type="gramStart"/>
+      <w:r>
+        <w:t>Dies sind beispielsweise der Name des Projekts, sowie dessen Beschreibung und der Status.</w:t>
+      </w:r>
+      <w:proofErr w:type="gramEnd"/>
     </w:p>
     <w:p>
       <w:r>
@@ -1921,11 +1942,15 @@
       <w:pPr>
         <w:pStyle w:val="berschrift3"/>
       </w:pPr>
-      <w:bookmarkStart w:id="11" w:name="_Toc262415391"/>
+      <w:bookmarkStart w:id="25" w:name="_Toc262415391"/>
+      <w:bookmarkStart w:id="26" w:name="_Toc262541813"/>
+      <w:bookmarkStart w:id="27" w:name="_Toc262541876"/>
       <w:r>
         <w:t>Mitgleider bearbeiten</w:t>
       </w:r>
-      <w:bookmarkEnd w:id="11"/>
+      <w:bookmarkEnd w:id="25"/>
+      <w:bookmarkEnd w:id="26"/>
+      <w:bookmarkEnd w:id="27"/>
     </w:p>
     <w:p>
       <w:r>
@@ -1997,11 +2022,15 @@
       <w:pPr>
         <w:pStyle w:val="berschrift3"/>
       </w:pPr>
-      <w:bookmarkStart w:id="12" w:name="_Toc262415392"/>
+      <w:bookmarkStart w:id="28" w:name="_Toc262415392"/>
+      <w:bookmarkStart w:id="29" w:name="_Toc262541814"/>
+      <w:bookmarkStart w:id="30" w:name="_Toc262541877"/>
       <w:r>
         <w:t>Projektrollen bearbeiten</w:t>
       </w:r>
-      <w:bookmarkEnd w:id="12"/>
+      <w:bookmarkEnd w:id="28"/>
+      <w:bookmarkEnd w:id="29"/>
+      <w:bookmarkEnd w:id="30"/>
     </w:p>
     <w:p>
       <w:r>
@@ -2133,11 +2162,15 @@
       <w:pPr>
         <w:pStyle w:val="berschrift3"/>
       </w:pPr>
-      <w:bookmarkStart w:id="13" w:name="_Toc262415393"/>
+      <w:bookmarkStart w:id="31" w:name="_Toc262415393"/>
+      <w:bookmarkStart w:id="32" w:name="_Toc262541815"/>
+      <w:bookmarkStart w:id="33" w:name="_Toc262541878"/>
       <w:r>
         <w:t>Datei(en) hochladen</w:t>
       </w:r>
-      <w:bookmarkEnd w:id="13"/>
+      <w:bookmarkEnd w:id="31"/>
+      <w:bookmarkEnd w:id="32"/>
+      <w:bookmarkEnd w:id="33"/>
     </w:p>
     <w:p>
       <w:r>
@@ -2206,18 +2239,30 @@
       <w:pPr>
         <w:pStyle w:val="berschrift3"/>
       </w:pPr>
-      <w:bookmarkStart w:id="14" w:name="_Toc262415394"/>
+      <w:bookmarkStart w:id="34" w:name="_Toc262415394"/>
+      <w:bookmarkStart w:id="35" w:name="_Toc262541816"/>
+      <w:bookmarkStart w:id="36" w:name="_Toc262541879"/>
       <w:r>
         <w:t>Kriterienkatalog</w:t>
       </w:r>
-      <w:bookmarkEnd w:id="14"/>
+      <w:bookmarkEnd w:id="34"/>
+      <w:bookmarkEnd w:id="35"/>
+      <w:bookmarkEnd w:id="36"/>
     </w:p>
     <w:p>
       <w:r>
         <w:t xml:space="preserve">Um einen Kriterienkatalog für ein Projekt zu definieren, muss der Menüpunkt „Kriterienkatalog“ gewählt werden. Unter diesem Punkt sind alle Funktionen vereint, die zur Erstellung eines Kriterienkatalogs nötig sind. Um eine logische Gruppierung mehrerer Kriteriengruppen und Kriterien zu ermöglichen, können die einzelnen Kriterien(-gruppen) auf </w:t>
       </w:r>
       <w:r>
-        <w:t>„Seiten“ verteilt werden. Dies hat im späteren Bewertungsverlauf die Folge, dass man durch den Kriterienkatalog „blättern“ kann und ein Benutzer nicht mit einer langen Kriterienliste konfrontiert ist.</w:t>
+        <w:t>„Seiten“ verteilt werden. Dies hat im späteren Bewertungsverlauf die Folge</w:t>
+      </w:r>
+      <w:proofErr w:type="gramStart"/>
+      <w:r>
+        <w:t>, dass</w:t>
+      </w:r>
+      <w:proofErr w:type="gramEnd"/>
+      <w:r>
+        <w:t xml:space="preserve"> man durch den Kriterienkatalog „blättern“ kann und ein Benutzer nicht mit einer langen Kriterienliste konfrontiert ist.</w:t>
       </w:r>
     </w:p>
     <w:p>
@@ -2282,18 +2327,30 @@
       <w:pPr>
         <w:pStyle w:val="berschrift3"/>
       </w:pPr>
-      <w:bookmarkStart w:id="15" w:name="_Toc262415395"/>
+      <w:bookmarkStart w:id="37" w:name="_Toc262415395"/>
+      <w:bookmarkStart w:id="38" w:name="_Toc262541817"/>
+      <w:bookmarkStart w:id="39" w:name="_Toc262541880"/>
       <w:r>
         <w:t>Bewertung des Projekts</w:t>
       </w:r>
-      <w:bookmarkEnd w:id="15"/>
+      <w:bookmarkEnd w:id="37"/>
+      <w:bookmarkEnd w:id="38"/>
+      <w:bookmarkEnd w:id="39"/>
     </w:p>
     <w:p>
       <w:r>
         <w:t xml:space="preserve">Der Punkt „Bewertung des Projekts“ offenbart den Kriterienkatalog, wie er für das Projekt definiert wurde als Formular, welches von einem Benutzer ausgefüllt werden kann. Hier kommt die logische Aufteilung der diversen Kriterien auf „Seiten“ zu trage, da hier durch die verschiedenen „Seiten“ geblättert werden kann. </w:t>
       </w:r>
       <w:r>
-        <w:t>Alle vom Benutzer getätigten Eingaben werden gespeichert und können zu einem späteren Zeitpunkt (sofern die Bewertungsphase noch nicht vorüber ist) bearbeitet werden.</w:t>
+        <w:t>Alle vom Benutzer getätigten Eingaben werden gespeichert und können zu einem späteren Zeitpunkt (sofern die Bewertungsphase noch nicht vorüber ist</w:t>
+      </w:r>
+      <w:proofErr w:type="gramStart"/>
+      <w:r>
+        <w:t>) bearbeitet</w:t>
+      </w:r>
+      <w:proofErr w:type="gramEnd"/>
+      <w:r>
+        <w:t xml:space="preserve"> werden.</w:t>
       </w:r>
     </w:p>
     <w:p>
@@ -2358,11 +2415,15 @@
       <w:pPr>
         <w:pStyle w:val="berschrift3"/>
       </w:pPr>
-      <w:bookmarkStart w:id="16" w:name="_Toc262415396"/>
+      <w:bookmarkStart w:id="40" w:name="_Toc262415396"/>
+      <w:bookmarkStart w:id="41" w:name="_Toc262541818"/>
+      <w:bookmarkStart w:id="42" w:name="_Toc262541881"/>
       <w:r>
         <w:t>Evaluationsergebnisse</w:t>
       </w:r>
-      <w:bookmarkEnd w:id="16"/>
+      <w:bookmarkEnd w:id="40"/>
+      <w:bookmarkEnd w:id="41"/>
+      <w:bookmarkEnd w:id="42"/>
     </w:p>
     <w:p>
       <w:r>
@@ -2434,7 +2495,6 @@
       <w:pgMar w:top="1985" w:right="1417" w:bottom="1134" w:left="1701" w:header="680" w:footer="340" w:gutter="0"/>
       <w:cols w:space="708"/>
       <w:docGrid w:linePitch="360"/>
-      <w:printerSettings r:id="rId24"/>
     </w:sectPr>
   </w:body>
 </w:document>
@@ -2467,13 +2527,74 @@
         <w:top w:val="single" w:sz="8" w:space="1" w:color="auto"/>
       </w:pBdr>
       <w:tabs>
+        <w:tab w:val="center" w:pos="4395"/>
         <w:tab w:val="right" w:pos="8782"/>
       </w:tabs>
+      <w:spacing w:line="240" w:lineRule="auto"/>
       <w:ind w:left="-1701" w:right="-1417" w:firstLine="1701"/>
+    </w:pPr>
+    <w:r>
+      <w:t>O</w:t>
+    </w:r>
+    <w:r>
+      <w:t>asis</w:t>
+    </w:r>
+    <w:r>
+      <w:tab/>
+    </w:r>
+    <w:fldSimple w:instr=" STYLEREF Titel \* MERGEFORMAT ">
+      <w:r>
+        <w:rPr>
+          <w:noProof/>
+        </w:rPr>
+        <w:t>Schnelleinstieg</w:t>
+      </w:r>
+    </w:fldSimple>
+    <w:r>
+      <w:tab/>
+    </w:r>
+    <w:r>
+      <w:t xml:space="preserve">Seite </w:t>
+    </w:r>
+    <w:r>
+      <w:fldChar w:fldCharType="begin"/>
+    </w:r>
+    <w:r>
+      <w:instrText xml:space="preserve"> PAGE </w:instrText>
+    </w:r>
+    <w:r>
+      <w:fldChar w:fldCharType="separate"/>
+    </w:r>
+    <w:r>
       <w:rPr>
-        <w:sz w:val="16"/>
+        <w:noProof/>
       </w:rPr>
-    </w:pPr>
+      <w:t>4</w:t>
+    </w:r>
+    <w:r>
+      <w:fldChar w:fldCharType="end"/>
+    </w:r>
+    <w:r>
+      <w:t xml:space="preserve"> von </w:t>
+    </w:r>
+    <w:r>
+      <w:fldChar w:fldCharType="begin"/>
+    </w:r>
+    <w:r>
+      <w:instrText xml:space="preserve"> NUMPAGES </w:instrText>
+    </w:r>
+    <w:r>
+      <w:fldChar w:fldCharType="separate"/>
+    </w:r>
+    <w:r>
+      <w:rPr>
+        <w:noProof/>
+      </w:rPr>
+      <w:t>12</w:t>
+    </w:r>
+    <w:r>
+      <w:fldChar w:fldCharType="end"/>
+    </w:r>
   </w:p>
   <w:p>
     <w:pPr>
@@ -2481,222 +2602,14 @@
         <w:top w:val="single" w:sz="8" w:space="1" w:color="auto"/>
       </w:pBdr>
       <w:tabs>
+        <w:tab w:val="center" w:pos="4395"/>
         <w:tab w:val="right" w:pos="8782"/>
       </w:tabs>
+      <w:spacing w:line="240" w:lineRule="auto"/>
       <w:ind w:left="-1701" w:right="-1417" w:firstLine="1701"/>
-      <w:rPr>
-        <w:sz w:val="14"/>
-      </w:rPr>
     </w:pPr>
     <w:r>
-      <w:rPr>
-        <w:sz w:val="14"/>
-      </w:rPr>
-      <w:t>Oasis – Assess your Innovations</w:t>
-    </w:r>
-    <w:r>
-      <w:rPr>
-        <w:sz w:val="14"/>
-      </w:rPr>
       <w:tab/>
-      <w:t xml:space="preserve">Seite </w:t>
-    </w:r>
-    <w:r>
-      <w:rPr>
-        <w:sz w:val="14"/>
-      </w:rPr>
-      <w:fldChar w:fldCharType="begin"/>
-    </w:r>
-    <w:r>
-      <w:rPr>
-        <w:sz w:val="14"/>
-      </w:rPr>
-      <w:instrText xml:space="preserve"> PAGE </w:instrText>
-    </w:r>
-    <w:r>
-      <w:rPr>
-        <w:sz w:val="14"/>
-      </w:rPr>
-      <w:fldChar w:fldCharType="separate"/>
-    </w:r>
-    <w:r>
-      <w:rPr>
-        <w:noProof/>
-        <w:sz w:val="14"/>
-      </w:rPr>
-      <w:t>1</w:t>
-    </w:r>
-    <w:r>
-      <w:rPr>
-        <w:sz w:val="14"/>
-      </w:rPr>
-      <w:fldChar w:fldCharType="end"/>
-    </w:r>
-    <w:r>
-      <w:rPr>
-        <w:sz w:val="14"/>
-      </w:rPr>
-      <w:t xml:space="preserve"> von </w:t>
-    </w:r>
-    <w:r>
-      <w:rPr>
-        <w:sz w:val="14"/>
-      </w:rPr>
-      <w:fldChar w:fldCharType="begin"/>
-    </w:r>
-    <w:r>
-      <w:rPr>
-        <w:sz w:val="14"/>
-      </w:rPr>
-      <w:instrText xml:space="preserve"> NUMPAGES </w:instrText>
-    </w:r>
-    <w:r>
-      <w:rPr>
-        <w:sz w:val="14"/>
-      </w:rPr>
-      <w:fldChar w:fldCharType="separate"/>
-    </w:r>
-    <w:r>
-      <w:rPr>
-        <w:noProof/>
-        <w:sz w:val="14"/>
-      </w:rPr>
-      <w:t>2</w:t>
-    </w:r>
-    <w:r>
-      <w:rPr>
-        <w:sz w:val="14"/>
-      </w:rPr>
-      <w:fldChar w:fldCharType="end"/>
-    </w:r>
-  </w:p>
-  <w:p>
-    <w:pPr>
-      <w:tabs>
-        <w:tab w:val="right" w:pos="8782"/>
-      </w:tabs>
-      <w:ind w:left="-1701" w:firstLine="1701"/>
-      <w:rPr>
-        <w:sz w:val="14"/>
-      </w:rPr>
-    </w:pPr>
-    <w:r>
-      <w:rPr>
-        <w:sz w:val="14"/>
-      </w:rPr>
-      <w:fldChar w:fldCharType="begin"/>
-    </w:r>
-    <w:r>
-      <w:rPr>
-        <w:sz w:val="14"/>
-      </w:rPr>
-      <w:instrText xml:space="preserve"> STYLEREF Titel \* MERGEFORMAT </w:instrText>
-    </w:r>
-    <w:r>
-      <w:rPr>
-        <w:sz w:val="14"/>
-      </w:rPr>
-      <w:fldChar w:fldCharType="separate"/>
-    </w:r>
-    <w:r>
-      <w:rPr>
-        <w:noProof/>
-        <w:sz w:val="14"/>
-      </w:rPr>
-      <w:t>Quick-Start-Anleitung</w:t>
-    </w:r>
-    <w:r>
-      <w:rPr>
-        <w:sz w:val="14"/>
-      </w:rPr>
-      <w:fldChar w:fldCharType="end"/>
-    </w:r>
-    <w:r>
-      <w:rPr>
-        <w:sz w:val="14"/>
-      </w:rPr>
-      <w:t>,</w:t>
-    </w:r>
-    <w:r>
-      <w:rPr>
-        <w:sz w:val="14"/>
-      </w:rPr>
-      <w:fldChar w:fldCharType="begin"/>
-    </w:r>
-    <w:r>
-      <w:rPr>
-        <w:sz w:val="14"/>
-      </w:rPr>
-      <w:instrText xml:space="preserve"> STYLEREF Version.Nummer \* MERGEFORMAT </w:instrText>
-    </w:r>
-    <w:r>
-      <w:rPr>
-        <w:sz w:val="14"/>
-      </w:rPr>
-      <w:fldChar w:fldCharType="separate"/>
-    </w:r>
-    <w:r>
-      <w:rPr>
-        <w:noProof/>
-        <w:sz w:val="14"/>
-      </w:rPr>
-      <w:t>Version 1.0</w:t>
-    </w:r>
-    <w:r>
-      <w:rPr>
-        <w:sz w:val="14"/>
-      </w:rPr>
-      <w:fldChar w:fldCharType="end"/>
-    </w:r>
-    <w:r>
-      <w:rPr>
-        <w:sz w:val="14"/>
-      </w:rPr>
-      <w:t xml:space="preserve"> (</w:t>
-    </w:r>
-    <w:r>
-      <w:rPr>
-        <w:sz w:val="14"/>
-      </w:rPr>
-      <w:fldChar w:fldCharType="begin"/>
-    </w:r>
-    <w:r>
-      <w:rPr>
-        <w:sz w:val="14"/>
-      </w:rPr>
-      <w:instrText xml:space="preserve"> STYLEREF Version.Datum \* MERGEFORMAT </w:instrText>
-    </w:r>
-    <w:r>
-      <w:rPr>
-        <w:sz w:val="14"/>
-      </w:rPr>
-      <w:fldChar w:fldCharType="separate"/>
-    </w:r>
-    <w:r>
-      <w:rPr>
-        <w:noProof/>
-        <w:sz w:val="14"/>
-      </w:rPr>
-      <w:t>25. Mai 2014</w:t>
-    </w:r>
-    <w:r>
-      <w:rPr>
-        <w:sz w:val="14"/>
-      </w:rPr>
-      <w:fldChar w:fldCharType="end"/>
-    </w:r>
-    <w:r>
-      <w:rPr>
-        <w:sz w:val="14"/>
-      </w:rPr>
-      <w:t>)</w:t>
-    </w:r>
-    <w:r>
-      <w:rPr>
-        <w:sz w:val="14"/>
-      </w:rPr>
-      <w:tab/>
-      <w:t>Ausgedruckte Dokumente unterliegen keinem Änderungsdienst</w:t>
     </w:r>
   </w:p>
 </w:ftr>
@@ -2744,7 +2657,7 @@
           <wp:extent cx="3082290" cy="718820"/>
           <wp:effectExtent l="0" t="0" r="0" b="0"/>
           <wp:wrapNone/>
-          <wp:docPr id="9" name="Bild 9" descr="HDD:stekoe2000:Desktop:_img_logo.png"/>
+          <wp:docPr id="2" name="Bild 2" descr="HDD:stekoe2000:Desktop:_img_logo.png"/>
           <wp:cNvGraphicFramePr>
             <a:graphicFrameLocks xmlns:a="http://schemas.openxmlformats.org/drawingml/2006/main" noChangeAspect="1"/>
           </wp:cNvGraphicFramePr>
@@ -3763,12 +3676,11 @@
   <w:style w:type="paragraph" w:default="1" w:styleId="Standard">
     <w:name w:val="Normal"/>
     <w:qFormat/>
-    <w:rsid w:val="001E54FA"/>
+    <w:rsid w:val="00042B13"/>
     <w:pPr>
       <w:spacing w:line="360" w:lineRule="auto"/>
     </w:pPr>
     <w:rPr>
-      <w:rFonts w:ascii="Helvetica Neue" w:hAnsi="Helvetica Neue"/>
       <w:lang w:val="de-DE"/>
     </w:rPr>
   </w:style>
@@ -3779,19 +3691,19 @@
     <w:link w:val="berschrift1Zeichen"/>
     <w:uiPriority w:val="9"/>
     <w:qFormat/>
-    <w:rsid w:val="00AF159A"/>
+    <w:rsid w:val="00042B13"/>
     <w:pPr>
       <w:keepNext/>
       <w:keepLines/>
-      <w:pageBreakBefore/>
       <w:numPr>
         <w:numId w:val="7"/>
       </w:numPr>
       <w:spacing w:before="480" w:after="240"/>
+      <w:ind w:left="357" w:hanging="357"/>
       <w:outlineLvl w:val="0"/>
     </w:pPr>
     <w:rPr>
-      <w:rFonts w:eastAsiaTheme="majorEastAsia" w:cstheme="majorBidi"/>
+      <w:rFonts w:asciiTheme="majorHAnsi" w:eastAsiaTheme="majorEastAsia" w:hAnsiTheme="majorHAnsi" w:cstheme="majorBidi"/>
       <w:b/>
       <w:bCs/>
       <w:color w:val="000000" w:themeColor="text1"/>
@@ -3807,7 +3719,7 @@
     <w:uiPriority w:val="9"/>
     <w:unhideWhenUsed/>
     <w:qFormat/>
-    <w:rsid w:val="00AF159A"/>
+    <w:rsid w:val="00042B13"/>
     <w:pPr>
       <w:keepNext/>
       <w:keepLines/>
@@ -3819,10 +3731,11 @@
       <w:outlineLvl w:val="1"/>
     </w:pPr>
     <w:rPr>
+      <w:rFonts w:asciiTheme="majorHAnsi" w:hAnsiTheme="majorHAnsi"/>
       <w:b/>
       <w:bCs/>
       <w:color w:val="000000" w:themeColor="text1"/>
-      <w:sz w:val="26"/>
+      <w:sz w:val="28"/>
       <w:szCs w:val="26"/>
     </w:rPr>
   </w:style>
@@ -3834,7 +3747,7 @@
     <w:uiPriority w:val="9"/>
     <w:unhideWhenUsed/>
     <w:qFormat/>
-    <w:rsid w:val="00AF159A"/>
+    <w:rsid w:val="00042B13"/>
     <w:pPr>
       <w:keepNext/>
       <w:keepLines/>
@@ -3846,7 +3759,7 @@
       <w:outlineLvl w:val="2"/>
     </w:pPr>
     <w:rPr>
-      <w:rFonts w:eastAsiaTheme="majorEastAsia" w:cstheme="majorBidi"/>
+      <w:rFonts w:asciiTheme="majorHAnsi" w:eastAsiaTheme="majorEastAsia" w:hAnsiTheme="majorHAnsi" w:cstheme="majorBidi"/>
       <w:b/>
       <w:bCs/>
       <w:color w:val="000000" w:themeColor="text1"/>
@@ -4016,9 +3929,9 @@
     <w:basedOn w:val="Absatzstandardschriftart"/>
     <w:link w:val="berschrift1"/>
     <w:uiPriority w:val="9"/>
-    <w:rsid w:val="00AF159A"/>
-    <w:rPr>
-      <w:rFonts w:ascii="Helvetica Neue" w:eastAsiaTheme="majorEastAsia" w:hAnsi="Helvetica Neue" w:cstheme="majorBidi"/>
+    <w:rsid w:val="00042B13"/>
+    <w:rPr>
+      <w:rFonts w:asciiTheme="majorHAnsi" w:eastAsiaTheme="majorEastAsia" w:hAnsiTheme="majorHAnsi" w:cstheme="majorBidi"/>
       <w:b/>
       <w:bCs/>
       <w:color w:val="000000" w:themeColor="text1"/>
@@ -4032,13 +3945,13 @@
     <w:basedOn w:val="Absatzstandardschriftart"/>
     <w:link w:val="berschrift2"/>
     <w:uiPriority w:val="9"/>
-    <w:rsid w:val="00AF159A"/>
-    <w:rPr>
-      <w:rFonts w:ascii="Helvetica Neue" w:hAnsi="Helvetica Neue"/>
+    <w:rsid w:val="00042B13"/>
+    <w:rPr>
+      <w:rFonts w:asciiTheme="majorHAnsi" w:hAnsiTheme="majorHAnsi"/>
       <w:b/>
       <w:bCs/>
       <w:color w:val="000000" w:themeColor="text1"/>
-      <w:sz w:val="26"/>
+      <w:sz w:val="28"/>
       <w:szCs w:val="26"/>
       <w:lang w:val="de-DE"/>
     </w:rPr>
@@ -4048,9 +3961,9 @@
     <w:basedOn w:val="Absatzstandardschriftart"/>
     <w:link w:val="berschrift3"/>
     <w:uiPriority w:val="9"/>
-    <w:rsid w:val="00AF159A"/>
-    <w:rPr>
-      <w:rFonts w:ascii="Helvetica Neue" w:eastAsiaTheme="majorEastAsia" w:hAnsi="Helvetica Neue" w:cstheme="majorBidi"/>
+    <w:rsid w:val="00042B13"/>
+    <w:rPr>
+      <w:rFonts w:asciiTheme="majorHAnsi" w:eastAsiaTheme="majorEastAsia" w:hAnsiTheme="majorHAnsi" w:cstheme="majorBidi"/>
       <w:b/>
       <w:bCs/>
       <w:color w:val="000000" w:themeColor="text1"/>
@@ -4155,7 +4068,16 @@
     <w:autoRedefine/>
     <w:uiPriority w:val="39"/>
     <w:unhideWhenUsed/>
-    <w:rsid w:val="001E54FA"/>
+    <w:rsid w:val="002C4FD3"/>
+    <w:pPr>
+      <w:spacing w:before="120"/>
+    </w:pPr>
+    <w:rPr>
+      <w:b/>
+      <w:caps/>
+      <w:sz w:val="22"/>
+      <w:szCs w:val="22"/>
+    </w:rPr>
   </w:style>
   <w:style w:type="paragraph" w:styleId="Verzeichnis2">
     <w:name w:val="toc 2"/>
@@ -4166,8 +4088,13 @@
     <w:unhideWhenUsed/>
     <w:rsid w:val="001E54FA"/>
     <w:pPr>
-      <w:spacing w:after="100"/>
+      <w:ind w:left="240"/>
     </w:pPr>
+    <w:rPr>
+      <w:smallCaps/>
+      <w:sz w:val="22"/>
+      <w:szCs w:val="22"/>
+    </w:rPr>
   </w:style>
   <w:style w:type="paragraph" w:styleId="Verzeichnis3">
     <w:name w:val="toc 3"/>
@@ -4177,6 +4104,14 @@
     <w:uiPriority w:val="39"/>
     <w:unhideWhenUsed/>
     <w:rsid w:val="001E54FA"/>
+    <w:pPr>
+      <w:ind w:left="480"/>
+    </w:pPr>
+    <w:rPr>
+      <w:i/>
+      <w:sz w:val="22"/>
+      <w:szCs w:val="22"/>
+    </w:rPr>
   </w:style>
   <w:style w:type="paragraph" w:styleId="Verzeichnis4">
     <w:name w:val="toc 4"/>
@@ -4189,6 +4124,10 @@
     <w:pPr>
       <w:ind w:left="720"/>
     </w:pPr>
+    <w:rPr>
+      <w:sz w:val="18"/>
+      <w:szCs w:val="18"/>
+    </w:rPr>
   </w:style>
   <w:style w:type="paragraph" w:styleId="Verzeichnis5">
     <w:name w:val="toc 5"/>
@@ -4201,6 +4140,10 @@
     <w:pPr>
       <w:ind w:left="960"/>
     </w:pPr>
+    <w:rPr>
+      <w:sz w:val="18"/>
+      <w:szCs w:val="18"/>
+    </w:rPr>
   </w:style>
   <w:style w:type="paragraph" w:styleId="Verzeichnis6">
     <w:name w:val="toc 6"/>
@@ -4213,6 +4156,10 @@
     <w:pPr>
       <w:ind w:left="1200"/>
     </w:pPr>
+    <w:rPr>
+      <w:sz w:val="18"/>
+      <w:szCs w:val="18"/>
+    </w:rPr>
   </w:style>
   <w:style w:type="paragraph" w:styleId="Verzeichnis7">
     <w:name w:val="toc 7"/>
@@ -4225,6 +4172,10 @@
     <w:pPr>
       <w:ind w:left="1440"/>
     </w:pPr>
+    <w:rPr>
+      <w:sz w:val="18"/>
+      <w:szCs w:val="18"/>
+    </w:rPr>
   </w:style>
   <w:style w:type="paragraph" w:styleId="Verzeichnis8">
     <w:name w:val="toc 8"/>
@@ -4237,6 +4188,10 @@
     <w:pPr>
       <w:ind w:left="1680"/>
     </w:pPr>
+    <w:rPr>
+      <w:sz w:val="18"/>
+      <w:szCs w:val="18"/>
+    </w:rPr>
   </w:style>
   <w:style w:type="paragraph" w:styleId="Verzeichnis9">
     <w:name w:val="toc 9"/>
@@ -4249,6 +4204,10 @@
     <w:pPr>
       <w:ind w:left="1920"/>
     </w:pPr>
+    <w:rPr>
+      <w:sz w:val="18"/>
+      <w:szCs w:val="18"/>
+    </w:rPr>
   </w:style>
   <w:style w:type="character" w:customStyle="1" w:styleId="CODE">
     <w:name w:val="CODE"/>
@@ -4497,6 +4456,37 @@
     <w:rsid w:val="00851A5F"/>
     <w:rPr>
       <w:sz w:val="20"/>
+    </w:rPr>
+  </w:style>
+  <w:style w:type="paragraph" w:styleId="Inhaltsverzeichnisberschrift">
+    <w:name w:val="TOC Heading"/>
+    <w:basedOn w:val="berschrift1"/>
+    <w:next w:val="Standard"/>
+    <w:uiPriority w:val="39"/>
+    <w:unhideWhenUsed/>
+    <w:qFormat/>
+    <w:rsid w:val="002C4FD3"/>
+    <w:pPr>
+      <w:numPr>
+        <w:numId w:val="0"/>
+      </w:numPr>
+      <w:spacing w:after="0" w:line="276" w:lineRule="auto"/>
+      <w:outlineLvl w:val="9"/>
+    </w:pPr>
+    <w:rPr>
+      <w:szCs w:val="28"/>
+      <w:lang w:eastAsia="de-DE"/>
+    </w:rPr>
+  </w:style>
+  <w:style w:type="character" w:styleId="Betont">
+    <w:name w:val="Strong"/>
+    <w:basedOn w:val="Absatzstandardschriftart"/>
+    <w:uiPriority w:val="22"/>
+    <w:qFormat/>
+    <w:rsid w:val="007A08E7"/>
+    <w:rPr>
+      <w:b/>
+      <w:bCs/>
     </w:rPr>
   </w:style>
 </w:styles>
@@ -4657,12 +4647,11 @@
   <w:style w:type="paragraph" w:default="1" w:styleId="Standard">
     <w:name w:val="Normal"/>
     <w:qFormat/>
-    <w:rsid w:val="001E54FA"/>
+    <w:rsid w:val="00042B13"/>
     <w:pPr>
       <w:spacing w:line="360" w:lineRule="auto"/>
     </w:pPr>
     <w:rPr>
-      <w:rFonts w:ascii="Helvetica Neue" w:hAnsi="Helvetica Neue"/>
       <w:lang w:val="de-DE"/>
     </w:rPr>
   </w:style>
@@ -4673,19 +4662,19 @@
     <w:link w:val="berschrift1Zeichen"/>
     <w:uiPriority w:val="9"/>
     <w:qFormat/>
-    <w:rsid w:val="00AF159A"/>
+    <w:rsid w:val="00042B13"/>
     <w:pPr>
       <w:keepNext/>
       <w:keepLines/>
-      <w:pageBreakBefore/>
       <w:numPr>
         <w:numId w:val="7"/>
       </w:numPr>
       <w:spacing w:before="480" w:after="240"/>
+      <w:ind w:left="357" w:hanging="357"/>
       <w:outlineLvl w:val="0"/>
     </w:pPr>
     <w:rPr>
-      <w:rFonts w:eastAsiaTheme="majorEastAsia" w:cstheme="majorBidi"/>
+      <w:rFonts w:asciiTheme="majorHAnsi" w:eastAsiaTheme="majorEastAsia" w:hAnsiTheme="majorHAnsi" w:cstheme="majorBidi"/>
       <w:b/>
       <w:bCs/>
       <w:color w:val="000000" w:themeColor="text1"/>
@@ -4701,7 +4690,7 @@
     <w:uiPriority w:val="9"/>
     <w:unhideWhenUsed/>
     <w:qFormat/>
-    <w:rsid w:val="00AF159A"/>
+    <w:rsid w:val="00042B13"/>
     <w:pPr>
       <w:keepNext/>
       <w:keepLines/>
@@ -4713,10 +4702,11 @@
       <w:outlineLvl w:val="1"/>
     </w:pPr>
     <w:rPr>
+      <w:rFonts w:asciiTheme="majorHAnsi" w:hAnsiTheme="majorHAnsi"/>
       <w:b/>
       <w:bCs/>
       <w:color w:val="000000" w:themeColor="text1"/>
-      <w:sz w:val="26"/>
+      <w:sz w:val="28"/>
       <w:szCs w:val="26"/>
     </w:rPr>
   </w:style>
@@ -4728,7 +4718,7 @@
     <w:uiPriority w:val="9"/>
     <w:unhideWhenUsed/>
     <w:qFormat/>
-    <w:rsid w:val="00AF159A"/>
+    <w:rsid w:val="00042B13"/>
     <w:pPr>
       <w:keepNext/>
       <w:keepLines/>
@@ -4740,7 +4730,7 @@
       <w:outlineLvl w:val="2"/>
     </w:pPr>
     <w:rPr>
-      <w:rFonts w:eastAsiaTheme="majorEastAsia" w:cstheme="majorBidi"/>
+      <w:rFonts w:asciiTheme="majorHAnsi" w:eastAsiaTheme="majorEastAsia" w:hAnsiTheme="majorHAnsi" w:cstheme="majorBidi"/>
       <w:b/>
       <w:bCs/>
       <w:color w:val="000000" w:themeColor="text1"/>
@@ -4910,9 +4900,9 @@
     <w:basedOn w:val="Absatzstandardschriftart"/>
     <w:link w:val="berschrift1"/>
     <w:uiPriority w:val="9"/>
-    <w:rsid w:val="00AF159A"/>
-    <w:rPr>
-      <w:rFonts w:ascii="Helvetica Neue" w:eastAsiaTheme="majorEastAsia" w:hAnsi="Helvetica Neue" w:cstheme="majorBidi"/>
+    <w:rsid w:val="00042B13"/>
+    <w:rPr>
+      <w:rFonts w:asciiTheme="majorHAnsi" w:eastAsiaTheme="majorEastAsia" w:hAnsiTheme="majorHAnsi" w:cstheme="majorBidi"/>
       <w:b/>
       <w:bCs/>
       <w:color w:val="000000" w:themeColor="text1"/>
@@ -4926,13 +4916,13 @@
     <w:basedOn w:val="Absatzstandardschriftart"/>
     <w:link w:val="berschrift2"/>
     <w:uiPriority w:val="9"/>
-    <w:rsid w:val="00AF159A"/>
-    <w:rPr>
-      <w:rFonts w:ascii="Helvetica Neue" w:hAnsi="Helvetica Neue"/>
+    <w:rsid w:val="00042B13"/>
+    <w:rPr>
+      <w:rFonts w:asciiTheme="majorHAnsi" w:hAnsiTheme="majorHAnsi"/>
       <w:b/>
       <w:bCs/>
       <w:color w:val="000000" w:themeColor="text1"/>
-      <w:sz w:val="26"/>
+      <w:sz w:val="28"/>
       <w:szCs w:val="26"/>
       <w:lang w:val="de-DE"/>
     </w:rPr>
@@ -4942,9 +4932,9 @@
     <w:basedOn w:val="Absatzstandardschriftart"/>
     <w:link w:val="berschrift3"/>
     <w:uiPriority w:val="9"/>
-    <w:rsid w:val="00AF159A"/>
-    <w:rPr>
-      <w:rFonts w:ascii="Helvetica Neue" w:eastAsiaTheme="majorEastAsia" w:hAnsi="Helvetica Neue" w:cstheme="majorBidi"/>
+    <w:rsid w:val="00042B13"/>
+    <w:rPr>
+      <w:rFonts w:asciiTheme="majorHAnsi" w:eastAsiaTheme="majorEastAsia" w:hAnsiTheme="majorHAnsi" w:cstheme="majorBidi"/>
       <w:b/>
       <w:bCs/>
       <w:color w:val="000000" w:themeColor="text1"/>
@@ -5049,7 +5039,16 @@
     <w:autoRedefine/>
     <w:uiPriority w:val="39"/>
     <w:unhideWhenUsed/>
-    <w:rsid w:val="001E54FA"/>
+    <w:rsid w:val="002C4FD3"/>
+    <w:pPr>
+      <w:spacing w:before="120"/>
+    </w:pPr>
+    <w:rPr>
+      <w:b/>
+      <w:caps/>
+      <w:sz w:val="22"/>
+      <w:szCs w:val="22"/>
+    </w:rPr>
   </w:style>
   <w:style w:type="paragraph" w:styleId="Verzeichnis2">
     <w:name w:val="toc 2"/>
@@ -5060,8 +5059,13 @@
     <w:unhideWhenUsed/>
     <w:rsid w:val="001E54FA"/>
     <w:pPr>
-      <w:spacing w:after="100"/>
+      <w:ind w:left="240"/>
     </w:pPr>
+    <w:rPr>
+      <w:smallCaps/>
+      <w:sz w:val="22"/>
+      <w:szCs w:val="22"/>
+    </w:rPr>
   </w:style>
   <w:style w:type="paragraph" w:styleId="Verzeichnis3">
     <w:name w:val="toc 3"/>
@@ -5071,6 +5075,14 @@
     <w:uiPriority w:val="39"/>
     <w:unhideWhenUsed/>
     <w:rsid w:val="001E54FA"/>
+    <w:pPr>
+      <w:ind w:left="480"/>
+    </w:pPr>
+    <w:rPr>
+      <w:i/>
+      <w:sz w:val="22"/>
+      <w:szCs w:val="22"/>
+    </w:rPr>
   </w:style>
   <w:style w:type="paragraph" w:styleId="Verzeichnis4">
     <w:name w:val="toc 4"/>
@@ -5083,6 +5095,10 @@
     <w:pPr>
       <w:ind w:left="720"/>
     </w:pPr>
+    <w:rPr>
+      <w:sz w:val="18"/>
+      <w:szCs w:val="18"/>
+    </w:rPr>
   </w:style>
   <w:style w:type="paragraph" w:styleId="Verzeichnis5">
     <w:name w:val="toc 5"/>
@@ -5095,6 +5111,10 @@
     <w:pPr>
       <w:ind w:left="960"/>
     </w:pPr>
+    <w:rPr>
+      <w:sz w:val="18"/>
+      <w:szCs w:val="18"/>
+    </w:rPr>
   </w:style>
   <w:style w:type="paragraph" w:styleId="Verzeichnis6">
     <w:name w:val="toc 6"/>
@@ -5107,6 +5127,10 @@
     <w:pPr>
       <w:ind w:left="1200"/>
     </w:pPr>
+    <w:rPr>
+      <w:sz w:val="18"/>
+      <w:szCs w:val="18"/>
+    </w:rPr>
   </w:style>
   <w:style w:type="paragraph" w:styleId="Verzeichnis7">
     <w:name w:val="toc 7"/>
@@ -5119,6 +5143,10 @@
     <w:pPr>
       <w:ind w:left="1440"/>
     </w:pPr>
+    <w:rPr>
+      <w:sz w:val="18"/>
+      <w:szCs w:val="18"/>
+    </w:rPr>
   </w:style>
   <w:style w:type="paragraph" w:styleId="Verzeichnis8">
     <w:name w:val="toc 8"/>
@@ -5131,6 +5159,10 @@
     <w:pPr>
       <w:ind w:left="1680"/>
     </w:pPr>
+    <w:rPr>
+      <w:sz w:val="18"/>
+      <w:szCs w:val="18"/>
+    </w:rPr>
   </w:style>
   <w:style w:type="paragraph" w:styleId="Verzeichnis9">
     <w:name w:val="toc 9"/>
@@ -5143,6 +5175,10 @@
     <w:pPr>
       <w:ind w:left="1920"/>
     </w:pPr>
+    <w:rPr>
+      <w:sz w:val="18"/>
+      <w:szCs w:val="18"/>
+    </w:rPr>
   </w:style>
   <w:style w:type="character" w:customStyle="1" w:styleId="CODE">
     <w:name w:val="CODE"/>
@@ -5391,6 +5427,37 @@
     <w:rsid w:val="00851A5F"/>
     <w:rPr>
       <w:sz w:val="20"/>
+    </w:rPr>
+  </w:style>
+  <w:style w:type="paragraph" w:styleId="Inhaltsverzeichnisberschrift">
+    <w:name w:val="TOC Heading"/>
+    <w:basedOn w:val="berschrift1"/>
+    <w:next w:val="Standard"/>
+    <w:uiPriority w:val="39"/>
+    <w:unhideWhenUsed/>
+    <w:qFormat/>
+    <w:rsid w:val="002C4FD3"/>
+    <w:pPr>
+      <w:numPr>
+        <w:numId w:val="0"/>
+      </w:numPr>
+      <w:spacing w:after="0" w:line="276" w:lineRule="auto"/>
+      <w:outlineLvl w:val="9"/>
+    </w:pPr>
+    <w:rPr>
+      <w:szCs w:val="28"/>
+      <w:lang w:eastAsia="de-DE"/>
+    </w:rPr>
+  </w:style>
+  <w:style w:type="character" w:styleId="Betont">
+    <w:name w:val="Strong"/>
+    <w:basedOn w:val="Absatzstandardschriftart"/>
+    <w:uiPriority w:val="22"/>
+    <w:qFormat/>
+    <w:rsid w:val="007A08E7"/>
+    <w:rPr>
+      <w:b/>
+      <w:bCs/>
     </w:rPr>
   </w:style>
 </w:styles>
@@ -5721,7 +5788,7 @@
 </file>
 
 <file path=customXml/itemProps1.xml><?xml version="1.0" encoding="utf-8"?>
-<ds:datastoreItem xmlns:ds="http://schemas.openxmlformats.org/officeDocument/2006/customXml" ds:itemID="{236A6437-7DC1-A243-9514-4CDC030CE760}">
+<ds:datastoreItem xmlns:ds="http://schemas.openxmlformats.org/officeDocument/2006/customXml" ds:itemID="{5EB74B0A-AF83-6646-BC62-6417A8D8BC36}">
   <ds:schemaRefs>
     <ds:schemaRef ds:uri="http://schemas.openxmlformats.org/officeDocument/2006/bibliography"/>
   </ds:schemaRefs>

</xml_diff>